<commit_message>
Updated documentation and added jpg files for the schema so non EA users can view it.
SVN-Revision: 4
</commit_message>
<xml_diff>
--- a/documentation/TMT Reporting operation manual.docx
+++ b/documentation/TMT Reporting operation manual.docx
@@ -362,7 +362,15 @@
     </w:p>
     <w:p>
       <w:r>
-        <w:t>Jasper iReports is older and possibly more stable. iReports id based on NetBeans. It should not make a difference which tool is used.</w:t>
+        <w:t>Jasper iReports is older and p</w:t>
+      </w:r>
+      <w:r>
+        <w:t>ossibly more stable. iReports is</w:t>
+      </w:r>
+      <w:bookmarkStart w:id="1" w:name="_GoBack"/>
+      <w:bookmarkEnd w:id="1"/>
+      <w:r>
+        <w:t xml:space="preserve"> based on NetBeans. It should not make a difference which tool is used.</w:t>
       </w:r>
     </w:p>
     <w:p/>
@@ -387,11 +395,11 @@
       <w:pPr>
         <w:pStyle w:val="Heading2"/>
       </w:pPr>
-      <w:bookmarkStart w:id="1" w:name="_Toc194798877"/>
+      <w:bookmarkStart w:id="2" w:name="_Toc194798877"/>
       <w:r>
         <w:t>Running reports</w:t>
       </w:r>
-      <w:bookmarkEnd w:id="1"/>
+      <w:bookmarkEnd w:id="2"/>
     </w:p>
     <w:p>
       <w:r>
@@ -405,11 +413,11 @@
       <w:pPr>
         <w:pStyle w:val="Heading2"/>
       </w:pPr>
-      <w:bookmarkStart w:id="2" w:name="_Toc194798878"/>
+      <w:bookmarkStart w:id="3" w:name="_Toc194798878"/>
       <w:r>
         <w:t>Loading the dump</w:t>
       </w:r>
-      <w:bookmarkEnd w:id="2"/>
+      <w:bookmarkEnd w:id="3"/>
     </w:p>
     <w:p/>
     <w:p>
@@ -508,7 +516,7 @@
       <w:r>
         <w:fldChar w:fldCharType="separate"/>
       </w:r>
-      <w:ins w:id="3" w:author="Ian Fore" w:date="2012-03-31T00:36:00Z">
+      <w:ins w:id="4" w:author="Ian Fore" w:date="2012-03-31T00:36:00Z">
         <w:r>
           <w:t>Editing master plans</w:t>
         </w:r>
@@ -529,21 +537,13 @@
     <w:p/>
     <w:p>
       <w:r>
-        <w:t xml:space="preserve">A Kettle job could be created to organize these transformations and run them as a single step. </w:t>
-      </w:r>
-      <w:r>
-        <w:t xml:space="preserve">(See </w:t>
+        <w:t xml:space="preserve">A Kettle job could be created to organize these transformations and run them as a single step. (See </w:t>
       </w:r>
       <w:r>
         <w:t>https://tracker.nci.nih.gov/browse/TMTCA</w:t>
       </w:r>
       <w:r>
-        <w:t>TISSUE-24</w:t>
-      </w:r>
-      <w:bookmarkStart w:id="4" w:name="_GoBack"/>
-      <w:bookmarkEnd w:id="4"/>
-      <w:r>
-        <w:t>).</w:t>
+        <w:t>TISSUE-24).</w:t>
       </w:r>
     </w:p>
     <w:p/>
@@ -846,6 +846,7 @@
   <w:style w:type="character" w:default="1" w:styleId="DefaultParagraphFont">
     <w:name w:val="Default Paragraph Font"/>
     <w:uiPriority w:val="1"/>
+    <w:semiHidden/>
     <w:unhideWhenUsed/>
   </w:style>
   <w:style w:type="table" w:default="1" w:styleId="TableNormal">
@@ -1249,6 +1250,7 @@
   <w:style w:type="character" w:default="1" w:styleId="DefaultParagraphFont">
     <w:name w:val="Default Paragraph Font"/>
     <w:uiPriority w:val="1"/>
+    <w:semiHidden/>
     <w:unhideWhenUsed/>
   </w:style>
   <w:style w:type="table" w:default="1" w:styleId="TableNormal">

</xml_diff>

<commit_message>
Fixes and improvements based on loading the 4 April dump, and creating the extended schema
SVN-Revision: 6
</commit_message>
<xml_diff>
--- a/documentation/TMT Reporting operation manual.docx
+++ b/documentation/TMT Reporting operation manual.docx
@@ -7,8 +7,13 @@
       <w:pPr>
         <w:pStyle w:val="Title"/>
       </w:pPr>
-      <w:r>
-        <w:t>caTissue Test Management Tool Reporting</w:t>
+      <w:proofErr w:type="gramStart"/>
+      <w:r>
+        <w:t>caTissue</w:t>
+      </w:r>
+      <w:proofErr w:type="gramEnd"/>
+      <w:r>
+        <w:t xml:space="preserve"> Test Management Tool Reporting</w:t>
       </w:r>
       <w:r>
         <w:t xml:space="preserve"> - Operations Manual</w:t>
@@ -357,49 +362,166 @@
     </w:p>
     <w:p>
       <w:r>
-        <w:t>Reports have been designed in JasperSoft Studio which is based on Eclipse.</w:t>
-      </w:r>
-    </w:p>
-    <w:p>
-      <w:r>
-        <w:t>Jasper iReports is older and p</w:t>
-      </w:r>
-      <w:r>
-        <w:t>ossibly more stable. iReports is</w:t>
-      </w:r>
-      <w:bookmarkStart w:id="1" w:name="_GoBack"/>
-      <w:bookmarkEnd w:id="1"/>
-      <w:r>
-        <w:t xml:space="preserve"> based on NetBeans. It should not make a difference which tool is used.</w:t>
-      </w:r>
-    </w:p>
-    <w:p/>
-    <w:p>
-      <w:r>
-        <w:t>Attached are the simple Jasper reports I have so far. Some of them used the views I sent earlier. Also a logo used in one of the reports – though I haven't managed to be able to make the server find the image in its classpath or anywhere else I tried.</w:t>
-      </w:r>
-    </w:p>
-    <w:p/>
-    <w:p>
-      <w:r>
-        <w:t>There are two Guis you can use  to design reports. One is called iReport and is based on NetBeans. The other is called JasperSoft Studio and is based on Eclipse. I've mostly been using the latter  -it's newer and not as well documented, but you can generally work out what is going on.</w:t>
-      </w:r>
-    </w:p>
-    <w:p/>
-    <w:p>
-      <w:r>
-        <w:t>JasperSoft Studio can also be run as a plugin for Eclipse.  That would appear to have the advantage that one could use the Subversion plugins for Eclipse to manage report source code in  SVN. I couldn’t find the same functionality in the standalone JasperSoft Studio and I haven’t even looked for it in iReport – but it may exist in both places.</w:t>
+        <w:t xml:space="preserve">Reports have been designed in </w:t>
+      </w:r>
+      <w:proofErr w:type="spellStart"/>
+      <w:r>
+        <w:t>JasperSoft</w:t>
+      </w:r>
+      <w:proofErr w:type="spellEnd"/>
+      <w:r>
+        <w:t xml:space="preserve"> </w:t>
+      </w:r>
+      <w:proofErr w:type="gramStart"/>
+      <w:r>
+        <w:t>Studio which</w:t>
+      </w:r>
+      <w:proofErr w:type="gramEnd"/>
+      <w:r>
+        <w:t xml:space="preserve"> is based on Eclipse.</w:t>
+      </w:r>
+    </w:p>
+    <w:p>
+      <w:r>
+        <w:t xml:space="preserve">Jasper </w:t>
+      </w:r>
+      <w:proofErr w:type="spellStart"/>
+      <w:r>
+        <w:t>iReports</w:t>
+      </w:r>
+      <w:proofErr w:type="spellEnd"/>
+      <w:r>
+        <w:t xml:space="preserve"> is older and p</w:t>
+      </w:r>
+      <w:r>
+        <w:t xml:space="preserve">ossibly more stable. </w:t>
+      </w:r>
+      <w:proofErr w:type="spellStart"/>
+      <w:proofErr w:type="gramStart"/>
+      <w:r>
+        <w:t>iReports</w:t>
+      </w:r>
+      <w:proofErr w:type="spellEnd"/>
+      <w:proofErr w:type="gramEnd"/>
+      <w:r>
+        <w:t xml:space="preserve"> is</w:t>
+      </w:r>
+      <w:r>
+        <w:t xml:space="preserve"> based on </w:t>
+      </w:r>
+      <w:proofErr w:type="spellStart"/>
+      <w:r>
+        <w:t>NetBeans</w:t>
+      </w:r>
+      <w:proofErr w:type="spellEnd"/>
+      <w:r>
+        <w:t>. It should not make a difference which tool is used.</w:t>
+      </w:r>
+    </w:p>
+    <w:p/>
+    <w:p>
+      <w:r>
+        <w:t xml:space="preserve">Attached are the simple Jasper reports I have so far. Some of them used the views I sent earlier. Also a logo used in one of the reports – though I haven't managed to be able to make the server find the image in its </w:t>
+      </w:r>
+      <w:proofErr w:type="spellStart"/>
+      <w:r>
+        <w:t>classpath</w:t>
+      </w:r>
+      <w:proofErr w:type="spellEnd"/>
+      <w:r>
+        <w:t xml:space="preserve"> or anywhere else I tried.</w:t>
+      </w:r>
+    </w:p>
+    <w:p/>
+    <w:p>
+      <w:r>
+        <w:t xml:space="preserve">There are two </w:t>
+      </w:r>
+      <w:proofErr w:type="spellStart"/>
+      <w:r>
+        <w:t>Guis</w:t>
+      </w:r>
+      <w:proofErr w:type="spellEnd"/>
+      <w:r>
+        <w:t xml:space="preserve"> you can </w:t>
+      </w:r>
+      <w:proofErr w:type="gramStart"/>
+      <w:r>
+        <w:t>use  to</w:t>
+      </w:r>
+      <w:proofErr w:type="gramEnd"/>
+      <w:r>
+        <w:t xml:space="preserve"> design reports. One is called </w:t>
+      </w:r>
+      <w:proofErr w:type="spellStart"/>
+      <w:r>
+        <w:t>iReport</w:t>
+      </w:r>
+      <w:proofErr w:type="spellEnd"/>
+      <w:r>
+        <w:t xml:space="preserve"> and is based on </w:t>
+      </w:r>
+      <w:proofErr w:type="spellStart"/>
+      <w:r>
+        <w:t>NetBeans</w:t>
+      </w:r>
+      <w:proofErr w:type="spellEnd"/>
+      <w:r>
+        <w:t xml:space="preserve">. The other is called </w:t>
+      </w:r>
+      <w:proofErr w:type="spellStart"/>
+      <w:r>
+        <w:t>JasperSoft</w:t>
+      </w:r>
+      <w:proofErr w:type="spellEnd"/>
+      <w:r>
+        <w:t xml:space="preserve"> Studio and is based on Eclipse. I've mostly been using the latter  -it's newer and not as well documented, but you can generally work out what is going on.</w:t>
+      </w:r>
+    </w:p>
+    <w:p/>
+    <w:p>
+      <w:proofErr w:type="spellStart"/>
+      <w:r>
+        <w:t>JasperSoft</w:t>
+      </w:r>
+      <w:proofErr w:type="spellEnd"/>
+      <w:r>
+        <w:t xml:space="preserve"> Studio can also be run as a plugin for Eclipse.  That would appear to have the advantage that one could use the Subversion plugins for Eclipse to manage report source code </w:t>
+      </w:r>
+      <w:proofErr w:type="gramStart"/>
+      <w:r>
+        <w:t>in  SVN</w:t>
+      </w:r>
+      <w:proofErr w:type="gramEnd"/>
+      <w:r>
+        <w:t xml:space="preserve">. I couldn’t find the same functionality in the standalone </w:t>
+      </w:r>
+      <w:proofErr w:type="spellStart"/>
+      <w:r>
+        <w:t>JasperSoft</w:t>
+      </w:r>
+      <w:proofErr w:type="spellEnd"/>
+      <w:r>
+        <w:t xml:space="preserve"> Studio and I haven’t even looked for it in </w:t>
+      </w:r>
+      <w:proofErr w:type="spellStart"/>
+      <w:r>
+        <w:t>iReport</w:t>
+      </w:r>
+      <w:proofErr w:type="spellEnd"/>
+      <w:r>
+        <w:t xml:space="preserve"> – but it may exist in both places.</w:t>
       </w:r>
     </w:p>
     <w:p>
       <w:pPr>
         <w:pStyle w:val="Heading2"/>
       </w:pPr>
-      <w:bookmarkStart w:id="2" w:name="_Toc194798877"/>
+      <w:bookmarkStart w:id="1" w:name="_Toc194798877"/>
       <w:r>
         <w:t>Running reports</w:t>
       </w:r>
-      <w:bookmarkEnd w:id="2"/>
+      <w:bookmarkEnd w:id="1"/>
     </w:p>
     <w:p>
       <w:r>
@@ -413,96 +535,575 @@
       <w:pPr>
         <w:pStyle w:val="Heading2"/>
       </w:pPr>
-      <w:bookmarkStart w:id="3" w:name="_Toc194798878"/>
+      <w:bookmarkStart w:id="2" w:name="_Toc194798878"/>
       <w:r>
         <w:t>Loading the dump</w:t>
       </w:r>
+      <w:bookmarkEnd w:id="2"/>
+    </w:p>
+    <w:p/>
+    <w:p>
+      <w:pPr>
+        <w:pStyle w:val="Heading3"/>
+      </w:pPr>
+      <w:r>
+        <w:lastRenderedPageBreak/>
+        <w:t xml:space="preserve">Tools required </w:t>
+      </w:r>
+    </w:p>
+    <w:p>
+      <w:proofErr w:type="spellStart"/>
+      <w:r>
+        <w:t>Pentaho</w:t>
+      </w:r>
+      <w:proofErr w:type="spellEnd"/>
+      <w:r>
+        <w:t xml:space="preserve"> Data Integration (aka Kettle)</w:t>
+      </w:r>
+    </w:p>
+    <w:p>
+      <w:r>
+        <w:t xml:space="preserve">MySQL client e.g. command line or </w:t>
+      </w:r>
+      <w:proofErr w:type="spellStart"/>
+      <w:r>
+        <w:t>DBNavigator</w:t>
+      </w:r>
+      <w:proofErr w:type="spellEnd"/>
+    </w:p>
+    <w:p/>
+    <w:p>
+      <w:r>
+        <w:t xml:space="preserve">Currently updates are received as a MySQL </w:t>
+      </w:r>
+      <w:proofErr w:type="spellStart"/>
+      <w:r>
+        <w:t>dmp</w:t>
+      </w:r>
+      <w:proofErr w:type="spellEnd"/>
+      <w:r>
+        <w:t xml:space="preserve"> file</w:t>
+      </w:r>
+    </w:p>
+    <w:p/>
+    <w:p>
+      <w:r>
+        <w:t>1. Backup previous extended schema (if you have one)</w:t>
+      </w:r>
+    </w:p>
+    <w:p>
+      <w:proofErr w:type="gramStart"/>
+      <w:r>
+        <w:t>e</w:t>
+      </w:r>
+      <w:proofErr w:type="gramEnd"/>
+      <w:r>
+        <w:t xml:space="preserve">.g. </w:t>
+      </w:r>
+    </w:p>
+    <w:p>
+      <w:pPr>
+        <w:rPr>
+          <w:rFonts w:ascii="Courier" w:hAnsi="Courier"/>
+        </w:rPr>
+      </w:pPr>
+      <w:proofErr w:type="spellStart"/>
+      <w:proofErr w:type="gramStart"/>
+      <w:r>
+        <w:rPr>
+          <w:rFonts w:ascii="Courier" w:hAnsi="Courier"/>
+        </w:rPr>
+        <w:t>mysqldump</w:t>
+      </w:r>
+      <w:proofErr w:type="spellEnd"/>
+      <w:proofErr w:type="gramEnd"/>
+      <w:r>
+        <w:rPr>
+          <w:rFonts w:ascii="Courier" w:hAnsi="Courier"/>
+        </w:rPr>
+        <w:t xml:space="preserve"> -u </w:t>
+      </w:r>
+      <w:r>
+        <w:rPr>
+          <w:rFonts w:ascii="Courier" w:hAnsi="Courier"/>
+          <w:i/>
+        </w:rPr>
+        <w:t>username</w:t>
+      </w:r>
+      <w:r>
+        <w:rPr>
+          <w:rFonts w:ascii="Courier" w:hAnsi="Courier"/>
+        </w:rPr>
+        <w:t xml:space="preserve"> -p </w:t>
+      </w:r>
+      <w:proofErr w:type="spellStart"/>
+      <w:r>
+        <w:rPr>
+          <w:rFonts w:ascii="Courier" w:hAnsi="Courier"/>
+        </w:rPr>
+        <w:t>tmt_mydbprod</w:t>
+      </w:r>
+      <w:proofErr w:type="spellEnd"/>
+      <w:r>
+        <w:rPr>
+          <w:rFonts w:ascii="Courier" w:hAnsi="Courier"/>
+        </w:rPr>
+        <w:t xml:space="preserve"> &gt; </w:t>
+      </w:r>
+      <w:proofErr w:type="spellStart"/>
+      <w:r>
+        <w:rPr>
+          <w:rFonts w:ascii="Courier" w:hAnsi="Courier"/>
+        </w:rPr>
+        <w:t>tmt_mydbprod</w:t>
+      </w:r>
+      <w:r>
+        <w:rPr>
+          <w:rFonts w:ascii="Courier" w:hAnsi="Courier"/>
+        </w:rPr>
+        <w:t>_</w:t>
+      </w:r>
+      <w:r>
+        <w:rPr>
+          <w:rFonts w:ascii="Courier" w:hAnsi="Courier"/>
+          <w:i/>
+        </w:rPr>
+        <w:t>y</w:t>
+      </w:r>
+      <w:r>
+        <w:rPr>
+          <w:rFonts w:ascii="Courier" w:hAnsi="Courier"/>
+          <w:i/>
+        </w:rPr>
+        <w:t>yy</w:t>
+      </w:r>
+      <w:r>
+        <w:rPr>
+          <w:rFonts w:ascii="Courier" w:hAnsi="Courier"/>
+          <w:i/>
+        </w:rPr>
+        <w:t>ymmdd</w:t>
+      </w:r>
+      <w:r>
+        <w:rPr>
+          <w:rFonts w:ascii="Courier" w:hAnsi="Courier"/>
+        </w:rPr>
+        <w:t>.</w:t>
+      </w:r>
+      <w:r>
+        <w:rPr>
+          <w:rFonts w:ascii="Courier" w:hAnsi="Courier"/>
+        </w:rPr>
+        <w:t>dmp</w:t>
+      </w:r>
+      <w:proofErr w:type="spellEnd"/>
+    </w:p>
+    <w:p>
+      <w:pPr>
+        <w:rPr>
+          <w:rFonts w:ascii="Courier" w:hAnsi="Courier"/>
+        </w:rPr>
+      </w:pPr>
+    </w:p>
+    <w:p>
+      <w:proofErr w:type="gramStart"/>
+      <w:r>
+        <w:rPr>
+          <w:rFonts w:ascii="Courier" w:hAnsi="Courier"/>
+        </w:rPr>
+        <w:t>drop</w:t>
+      </w:r>
+      <w:proofErr w:type="gramEnd"/>
+      <w:r>
+        <w:rPr>
+          <w:rFonts w:ascii="Courier" w:hAnsi="Courier"/>
+        </w:rPr>
+        <w:t xml:space="preserve"> database </w:t>
+      </w:r>
+      <w:proofErr w:type="spellStart"/>
+      <w:r>
+        <w:rPr>
+          <w:rFonts w:ascii="Courier" w:hAnsi="Courier"/>
+        </w:rPr>
+        <w:t>tmt_mydbprod</w:t>
+      </w:r>
+      <w:proofErr w:type="spellEnd"/>
+      <w:r>
+        <w:rPr>
+          <w:rFonts w:ascii="Courier" w:hAnsi="Courier"/>
+        </w:rPr>
+        <w:t>;</w:t>
+      </w:r>
+    </w:p>
+    <w:p/>
+    <w:p>
+      <w:r>
+        <w:t xml:space="preserve">2. </w:t>
+      </w:r>
+      <w:r>
+        <w:t>Load the MySQL database from the dump</w:t>
+      </w:r>
+      <w:r>
+        <w:t xml:space="preserve"> using standard MySQL database </w:t>
+      </w:r>
+      <w:proofErr w:type="gramStart"/>
+      <w:r>
+        <w:t>restore  mechanism</w:t>
+      </w:r>
+      <w:proofErr w:type="gramEnd"/>
+      <w:r>
+        <w:t>.</w:t>
+      </w:r>
+    </w:p>
+    <w:p/>
+    <w:p>
+      <w:pPr>
+        <w:rPr>
+          <w:rFonts w:ascii="Courier" w:hAnsi="Courier"/>
+        </w:rPr>
+      </w:pPr>
+      <w:r>
+        <w:rPr>
+          <w:rFonts w:ascii="Courier" w:hAnsi="Courier"/>
+        </w:rPr>
+        <w:t xml:space="preserve">cd </w:t>
+      </w:r>
+      <w:proofErr w:type="spellStart"/>
+      <w:r>
+        <w:rPr>
+          <w:rFonts w:ascii="Courier" w:hAnsi="Courier"/>
+        </w:rPr>
+        <w:t>tmt-catissue</w:t>
+      </w:r>
+      <w:proofErr w:type="spellEnd"/>
+    </w:p>
+    <w:p>
+      <w:pPr>
+        <w:rPr>
+          <w:rFonts w:ascii="Courier" w:hAnsi="Courier"/>
+        </w:rPr>
+      </w:pPr>
+      <w:proofErr w:type="spellStart"/>
+      <w:proofErr w:type="gramStart"/>
+      <w:r>
+        <w:rPr>
+          <w:rFonts w:ascii="Courier" w:hAnsi="Courier"/>
+        </w:rPr>
+        <w:t>m</w:t>
+      </w:r>
+      <w:r>
+        <w:rPr>
+          <w:rFonts w:ascii="Courier" w:hAnsi="Courier"/>
+        </w:rPr>
+        <w:t>ysql</w:t>
+      </w:r>
+      <w:proofErr w:type="spellEnd"/>
+      <w:proofErr w:type="gramEnd"/>
+      <w:r>
+        <w:rPr>
+          <w:rFonts w:ascii="Courier" w:hAnsi="Courier"/>
+        </w:rPr>
+        <w:t xml:space="preserve"> –u </w:t>
+      </w:r>
+      <w:r>
+        <w:rPr>
+          <w:rFonts w:ascii="Courier" w:hAnsi="Courier"/>
+          <w:i/>
+        </w:rPr>
+        <w:t>username</w:t>
+      </w:r>
+      <w:r>
+        <w:rPr>
+          <w:rFonts w:ascii="Courier" w:hAnsi="Courier"/>
+        </w:rPr>
+        <w:t xml:space="preserve"> –p </w:t>
+      </w:r>
+      <w:proofErr w:type="spellStart"/>
+      <w:r>
+        <w:rPr>
+          <w:rFonts w:ascii="Courier" w:hAnsi="Courier"/>
+        </w:rPr>
+        <w:t>tmt_mydbprod</w:t>
+      </w:r>
+      <w:proofErr w:type="spellEnd"/>
+    </w:p>
+    <w:p>
+      <w:pPr>
+        <w:rPr>
+          <w:rFonts w:ascii="Courier" w:hAnsi="Courier"/>
+        </w:rPr>
+      </w:pPr>
+      <w:proofErr w:type="gramStart"/>
+      <w:r>
+        <w:rPr>
+          <w:rFonts w:ascii="Courier" w:hAnsi="Courier"/>
+        </w:rPr>
+        <w:t>drop</w:t>
+      </w:r>
+      <w:proofErr w:type="gramEnd"/>
+      <w:r>
+        <w:rPr>
+          <w:rFonts w:ascii="Courier" w:hAnsi="Courier"/>
+        </w:rPr>
+        <w:t xml:space="preserve"> database </w:t>
+      </w:r>
+      <w:proofErr w:type="spellStart"/>
+      <w:r>
+        <w:rPr>
+          <w:rFonts w:ascii="Courier" w:hAnsi="Courier"/>
+        </w:rPr>
+        <w:t>tmt_mydbprod</w:t>
+      </w:r>
+      <w:proofErr w:type="spellEnd"/>
+    </w:p>
+    <w:p>
+      <w:pPr>
+        <w:rPr>
+          <w:rFonts w:ascii="Courier" w:hAnsi="Courier"/>
+        </w:rPr>
+      </w:pPr>
+      <w:proofErr w:type="gramStart"/>
+      <w:r>
+        <w:rPr>
+          <w:rFonts w:ascii="Courier" w:hAnsi="Courier"/>
+        </w:rPr>
+        <w:t>source</w:t>
+      </w:r>
+      <w:proofErr w:type="gramEnd"/>
+      <w:r>
+        <w:rPr>
+          <w:rFonts w:ascii="Courier" w:hAnsi="Courier"/>
+        </w:rPr>
+        <w:t xml:space="preserve"> </w:t>
+      </w:r>
+      <w:r>
+        <w:rPr>
+          <w:rFonts w:ascii="Courier" w:hAnsi="Courier"/>
+        </w:rPr>
+        <w:t>~/Downloads/</w:t>
+      </w:r>
+      <w:r>
+        <w:rPr>
+          <w:rFonts w:ascii="Courier" w:hAnsi="Courier"/>
+        </w:rPr>
+        <w:t>dbp1m1_mySQL_tmt_mydbprod_20120404_2305.dmp</w:t>
+      </w:r>
+    </w:p>
+    <w:p>
+      <w:pPr>
+        <w:rPr>
+          <w:rFonts w:ascii="Courier" w:hAnsi="Courier"/>
+        </w:rPr>
+      </w:pPr>
+      <w:proofErr w:type="gramStart"/>
+      <w:r>
+        <w:rPr>
+          <w:rFonts w:ascii="Courier" w:hAnsi="Courier"/>
+        </w:rPr>
+        <w:t>source</w:t>
+      </w:r>
+      <w:proofErr w:type="gramEnd"/>
+      <w:r>
+        <w:rPr>
+          <w:rFonts w:ascii="Courier" w:hAnsi="Courier"/>
+        </w:rPr>
+        <w:t xml:space="preserve"> schema/</w:t>
+      </w:r>
+      <w:proofErr w:type="spellStart"/>
+      <w:r>
+        <w:rPr>
+          <w:rFonts w:ascii="Courier" w:hAnsi="Courier"/>
+        </w:rPr>
+        <w:t>tmt</w:t>
+      </w:r>
+      <w:proofErr w:type="spellEnd"/>
+      <w:r>
+        <w:rPr>
+          <w:rFonts w:ascii="Courier" w:hAnsi="Courier"/>
+        </w:rPr>
+        <w:t xml:space="preserve"> </w:t>
+      </w:r>
+      <w:proofErr w:type="spellStart"/>
+      <w:r>
+        <w:rPr>
+          <w:rFonts w:ascii="Courier" w:hAnsi="Courier"/>
+        </w:rPr>
+        <w:t>views.sql</w:t>
+      </w:r>
+      <w:proofErr w:type="spellEnd"/>
+    </w:p>
+    <w:p>
+      <w:pPr>
+        <w:rPr>
+          <w:rFonts w:ascii="Courier" w:hAnsi="Courier"/>
+        </w:rPr>
+      </w:pPr>
+      <w:proofErr w:type="gramStart"/>
+      <w:r>
+        <w:rPr>
+          <w:rFonts w:ascii="Courier" w:hAnsi="Courier"/>
+        </w:rPr>
+        <w:t>source</w:t>
+      </w:r>
+      <w:proofErr w:type="gramEnd"/>
+      <w:r>
+        <w:rPr>
+          <w:rFonts w:ascii="Courier" w:hAnsi="Courier"/>
+        </w:rPr>
+        <w:t xml:space="preserve"> schema/</w:t>
+      </w:r>
+      <w:proofErr w:type="spellStart"/>
+      <w:r>
+        <w:rPr>
+          <w:rFonts w:ascii="Courier" w:hAnsi="Courier"/>
+        </w:rPr>
+        <w:t>scenario_views.sql</w:t>
+      </w:r>
+      <w:proofErr w:type="spellEnd"/>
+    </w:p>
+    <w:p/>
+    <w:p/>
+    <w:p>
+      <w:r>
+        <w:t xml:space="preserve">3. </w:t>
+      </w:r>
+      <w:r>
+        <w:t>Run the following Kettle transformation</w:t>
+      </w:r>
+      <w:r>
+        <w:t>s</w:t>
+      </w:r>
+    </w:p>
+    <w:p>
+      <w:r>
+        <w:t xml:space="preserve">Note that these will need to be edited to specify the correct database connection information for the copy of the TMT database that you will be using.  (Someone might want to take on making the scripts independent of this by using connection information held in variables which are then provided at run time (See </w:t>
+      </w:r>
+      <w:r>
+        <w:t>https://tracker.nci.nih.gov/browse/TMTCATISSUE-23</w:t>
+      </w:r>
+      <w:r>
+        <w:t>)</w:t>
+      </w:r>
+      <w:r>
+        <w:t xml:space="preserve">. </w:t>
+      </w:r>
+    </w:p>
+    <w:p/>
+    <w:p>
+      <w:r>
+        <w:t xml:space="preserve">Note that currently the scripts are run in the “Spoon” </w:t>
+      </w:r>
+      <w:proofErr w:type="gramStart"/>
+      <w:r>
+        <w:t>tool which</w:t>
+      </w:r>
+      <w:proofErr w:type="gramEnd"/>
+      <w:r>
+        <w:t xml:space="preserve"> is part of Kettle. This gives a visual UI and access to editing   the scripts if there are problems. Once they are close to stable </w:t>
+      </w:r>
+      <w:proofErr w:type="gramStart"/>
+      <w:r>
+        <w:t>though ,</w:t>
+      </w:r>
+      <w:proofErr w:type="gramEnd"/>
+      <w:r>
+        <w:t xml:space="preserve"> and consideration should be given to running them from the command line using the “Pan” tool.</w:t>
+      </w:r>
+    </w:p>
+    <w:p/>
+    <w:p/>
+    <w:p/>
+    <w:p>
+      <w:proofErr w:type="gramStart"/>
+      <w:r>
+        <w:t>load</w:t>
+      </w:r>
+      <w:proofErr w:type="gramEnd"/>
+      <w:r>
+        <w:t xml:space="preserve"> org data</w:t>
+      </w:r>
+    </w:p>
+    <w:p>
+      <w:proofErr w:type="gramStart"/>
+      <w:r>
+        <w:t>update</w:t>
+      </w:r>
+      <w:proofErr w:type="gramEnd"/>
+      <w:r>
+        <w:t xml:space="preserve"> scenario2</w:t>
+      </w:r>
+    </w:p>
+    <w:p>
+      <w:proofErr w:type="gramStart"/>
+      <w:r>
+        <w:t>load</w:t>
+      </w:r>
+      <w:proofErr w:type="gramEnd"/>
+      <w:r>
+        <w:t xml:space="preserve"> </w:t>
+      </w:r>
+      <w:proofErr w:type="spellStart"/>
+      <w:r>
+        <w:t>testplan_new</w:t>
+      </w:r>
+      <w:proofErr w:type="spellEnd"/>
+    </w:p>
+    <w:p>
+      <w:proofErr w:type="gramStart"/>
+      <w:r>
+        <w:t>create</w:t>
+      </w:r>
+      <w:proofErr w:type="gramEnd"/>
+      <w:r>
+        <w:t xml:space="preserve"> </w:t>
+      </w:r>
+      <w:proofErr w:type="spellStart"/>
+      <w:r>
+        <w:t>master_plan</w:t>
+      </w:r>
+      <w:proofErr w:type="spellEnd"/>
+    </w:p>
+    <w:p>
+      <w:proofErr w:type="gramStart"/>
+      <w:r>
+        <w:t>rerun</w:t>
+      </w:r>
+      <w:proofErr w:type="gramEnd"/>
+      <w:r>
+        <w:t xml:space="preserve"> </w:t>
+      </w:r>
+      <w:proofErr w:type="spellStart"/>
+      <w:r>
+        <w:t>testplan_new</w:t>
+      </w:r>
+      <w:proofErr w:type="spellEnd"/>
+    </w:p>
+    <w:p/>
+    <w:p>
+      <w:r>
+        <w:t xml:space="preserve">Check for new </w:t>
+      </w:r>
+      <w:proofErr w:type="spellStart"/>
+      <w:r>
+        <w:t>testplans</w:t>
+      </w:r>
+      <w:proofErr w:type="spellEnd"/>
+      <w:r>
+        <w:t xml:space="preserve"> </w:t>
+      </w:r>
+      <w:r>
+        <w:t xml:space="preserve">in </w:t>
+      </w:r>
+      <w:r>
+        <w:t>caTissue_plan</w:t>
+      </w:r>
+      <w:bookmarkStart w:id="3" w:name="_GoBack"/>
       <w:bookmarkEnd w:id="3"/>
-    </w:p>
-    <w:p/>
-    <w:p>
-      <w:r>
-        <w:lastRenderedPageBreak/>
-        <w:t>Tools required Pentaho Data Integration (aka Kettle)</w:t>
-      </w:r>
-    </w:p>
-    <w:p/>
-    <w:p>
-      <w:r>
-        <w:t>Currently updates are received as a MySQL dmp file</w:t>
-      </w:r>
-    </w:p>
-    <w:p/>
-    <w:p>
-      <w:r>
-        <w:t>Load the MySQL database from the dump</w:t>
-      </w:r>
-      <w:r>
-        <w:t xml:space="preserve"> using standard MySQL database restore  mechanism.</w:t>
-      </w:r>
-    </w:p>
-    <w:p/>
-    <w:p/>
-    <w:p>
-      <w:r>
-        <w:t>Run the following Kettle transformation</w:t>
-      </w:r>
-      <w:r>
-        <w:t>s</w:t>
-      </w:r>
-    </w:p>
-    <w:p>
-      <w:r>
-        <w:t xml:space="preserve">Note that these will need to be edited to specify the correct database connection information for the copy of the TMT database that you will be using.  (Someone might want to take on making the scripts independent of this by using connection information held in variables which are then provided at run time (See </w:t>
-      </w:r>
-      <w:r>
-        <w:t>https://tracker.nci.nih.gov/browse/TMTCATISSUE-23</w:t>
-      </w:r>
-      <w:r>
-        <w:t>)</w:t>
-      </w:r>
-      <w:r>
-        <w:t xml:space="preserve">. </w:t>
-      </w:r>
-    </w:p>
-    <w:p/>
-    <w:p>
-      <w:r>
-        <w:t>Note that currently the scripts are run in the “Spoon” tool which is part of Kettle. This gives a visual UI and access to editing   the scripts if there are problems. Once they are close to stable though , and consideration should be given to running them from the command line using the “Pan” tool.</w:t>
-      </w:r>
-    </w:p>
-    <w:p/>
-    <w:p/>
-    <w:p/>
-    <w:p>
-      <w:r>
-        <w:t>load org data</w:t>
-      </w:r>
-    </w:p>
-    <w:p>
-      <w:r>
-        <w:t>update scenario2</w:t>
-      </w:r>
-    </w:p>
-    <w:p>
-      <w:r>
-        <w:t>load testplan_new</w:t>
-      </w:r>
-    </w:p>
-    <w:p>
-      <w:r>
-        <w:t>create master_plan</w:t>
-      </w:r>
-    </w:p>
-    <w:p>
-      <w:r>
-        <w:t>rerun testplan_new</w:t>
-      </w:r>
-    </w:p>
-    <w:p/>
-    <w:p>
-      <w:r>
-        <w:t>Check for new testplans and add them to testplans.xls and assign a new master plan</w:t>
+      <w:r>
+        <w:t xml:space="preserve"> </w:t>
+      </w:r>
+      <w:r>
+        <w:t>and add them to testplans.xls and assign a new master plan</w:t>
       </w:r>
       <w:r>
         <w:t xml:space="preserve"> – see </w:t>
@@ -516,9 +1117,14 @@
       <w:r>
         <w:fldChar w:fldCharType="separate"/>
       </w:r>
+      <w:proofErr w:type="gramStart"/>
       <w:ins w:id="4" w:author="Ian Fore" w:date="2012-03-31T00:36:00Z">
         <w:r>
-          <w:t>Editing master plans</w:t>
+          <w:t>Editing</w:t>
+        </w:r>
+        <w:proofErr w:type="gramEnd"/>
+        <w:r>
+          <w:t xml:space="preserve"> master plans</w:t>
         </w:r>
       </w:ins>
       <w:r>
@@ -549,7 +1155,15 @@
     <w:p/>
     <w:p>
       <w:r>
-        <w:t>Keep person_org table up to date so that queries assigning reports to adopters will work correctly.</w:t>
+        <w:t xml:space="preserve">Keep </w:t>
+      </w:r>
+      <w:proofErr w:type="spellStart"/>
+      <w:r>
+        <w:t>person_org</w:t>
+      </w:r>
+      <w:proofErr w:type="spellEnd"/>
+      <w:r>
+        <w:t xml:space="preserve"> table up to date so that queries assigning reports to adopters will work correctly.</w:t>
       </w:r>
     </w:p>
     <w:p/>
@@ -583,19 +1197,49 @@
       </w:r>
     </w:p>
     <w:p>
-      <w:r>
-        <w:t>load testplan_new</w:t>
-      </w:r>
-    </w:p>
-    <w:p>
-      <w:r>
-        <w:t>create master_plan</w:t>
-      </w:r>
-    </w:p>
-    <w:p>
-      <w:r>
-        <w:t>rerun testplan_new</w:t>
-      </w:r>
+      <w:proofErr w:type="gramStart"/>
+      <w:r>
+        <w:t>load</w:t>
+      </w:r>
+      <w:proofErr w:type="gramEnd"/>
+      <w:r>
+        <w:t xml:space="preserve"> </w:t>
+      </w:r>
+      <w:proofErr w:type="spellStart"/>
+      <w:r>
+        <w:t>testplan_new</w:t>
+      </w:r>
+      <w:proofErr w:type="spellEnd"/>
+    </w:p>
+    <w:p>
+      <w:proofErr w:type="gramStart"/>
+      <w:r>
+        <w:t>create</w:t>
+      </w:r>
+      <w:proofErr w:type="gramEnd"/>
+      <w:r>
+        <w:t xml:space="preserve"> </w:t>
+      </w:r>
+      <w:proofErr w:type="spellStart"/>
+      <w:r>
+        <w:t>master_plan</w:t>
+      </w:r>
+      <w:proofErr w:type="spellEnd"/>
+    </w:p>
+    <w:p>
+      <w:proofErr w:type="gramStart"/>
+      <w:r>
+        <w:t>rerun</w:t>
+      </w:r>
+      <w:proofErr w:type="gramEnd"/>
+      <w:r>
+        <w:t xml:space="preserve"> </w:t>
+      </w:r>
+      <w:proofErr w:type="spellStart"/>
+      <w:r>
+        <w:t>testplan_new</w:t>
+      </w:r>
+      <w:proofErr w:type="spellEnd"/>
     </w:p>
     <w:p>
       <w:pPr>
@@ -623,8 +1267,13 @@
         <w:t>Run the query</w:t>
       </w:r>
       <w:r>
-        <w:t xml:space="preserve"> master to test plans.sql</w:t>
-      </w:r>
+        <w:t xml:space="preserve"> master to test </w:t>
+      </w:r>
+      <w:proofErr w:type="spellStart"/>
+      <w:r>
+        <w:t>plans.sql</w:t>
+      </w:r>
+      <w:proofErr w:type="spellEnd"/>
     </w:p>
     <w:p/>
     <w:p/>
@@ -846,7 +1495,6 @@
   <w:style w:type="character" w:default="1" w:styleId="DefaultParagraphFont">
     <w:name w:val="Default Paragraph Font"/>
     <w:uiPriority w:val="1"/>
-    <w:semiHidden/>
     <w:unhideWhenUsed/>
   </w:style>
   <w:style w:type="table" w:default="1" w:styleId="TableNormal">
@@ -1250,7 +1898,6 @@
   <w:style w:type="character" w:default="1" w:styleId="DefaultParagraphFont">
     <w:name w:val="Default Paragraph Font"/>
     <w:uiPriority w:val="1"/>
-    <w:semiHidden/>
     <w:unhideWhenUsed/>
   </w:style>
   <w:style w:type="table" w:default="1" w:styleId="TableNormal">

</xml_diff>

<commit_message>
Typos in TMT notes corrected. Kettle jobs added to simplify running the transformations.
SVN-Revision: 13
</commit_message>
<xml_diff>
--- a/documentation/TMT Reporting operation manual.docx
+++ b/documentation/TMT Reporting operation manual.docx
@@ -7,13 +7,8 @@
       <w:pPr>
         <w:pStyle w:val="Title"/>
       </w:pPr>
-      <w:proofErr w:type="gramStart"/>
-      <w:r>
-        <w:t>caTissue</w:t>
-      </w:r>
-      <w:proofErr w:type="gramEnd"/>
-      <w:r>
-        <w:t xml:space="preserve"> Test Management Tool Reporting</w:t>
+      <w:r>
+        <w:t>caTissue Test Management Tool Reporting</w:t>
       </w:r>
       <w:r>
         <w:t xml:space="preserve"> - Operations Manual</w:t>
@@ -33,6 +28,18 @@
       <w:r>
         <w:t>Definitions added 3/26/12</w:t>
       </w:r>
+    </w:p>
+    <w:p>
+      <w:r>
+        <w:t>Debugged for routine operation 4/7/12</w:t>
+      </w:r>
+    </w:p>
+    <w:p>
+      <w:r>
+        <w:t>Added Kettle “jobs” 4/14/12</w:t>
+      </w:r>
+      <w:bookmarkStart w:id="0" w:name="_GoBack"/>
+      <w:bookmarkEnd w:id="0"/>
     </w:p>
     <w:p/>
     <w:p>
@@ -354,174 +361,55 @@
       <w:pPr>
         <w:pStyle w:val="Heading2"/>
       </w:pPr>
-      <w:bookmarkStart w:id="0" w:name="_Toc194798876"/>
+      <w:bookmarkStart w:id="1" w:name="_Toc194798876"/>
       <w:r>
         <w:t>Designing reports</w:t>
       </w:r>
-      <w:bookmarkEnd w:id="0"/>
-    </w:p>
-    <w:p>
-      <w:r>
-        <w:t xml:space="preserve">Reports have been designed in </w:t>
-      </w:r>
-      <w:proofErr w:type="spellStart"/>
-      <w:r>
-        <w:t>JasperSoft</w:t>
-      </w:r>
-      <w:proofErr w:type="spellEnd"/>
-      <w:r>
-        <w:t xml:space="preserve"> </w:t>
-      </w:r>
-      <w:proofErr w:type="gramStart"/>
-      <w:r>
-        <w:t>Studio which</w:t>
-      </w:r>
-      <w:proofErr w:type="gramEnd"/>
-      <w:r>
-        <w:t xml:space="preserve"> is based on Eclipse.</w:t>
-      </w:r>
-    </w:p>
-    <w:p>
-      <w:r>
-        <w:t xml:space="preserve">Jasper </w:t>
-      </w:r>
-      <w:proofErr w:type="spellStart"/>
-      <w:r>
-        <w:t>iReports</w:t>
-      </w:r>
-      <w:proofErr w:type="spellEnd"/>
-      <w:r>
-        <w:t xml:space="preserve"> is older and p</w:t>
-      </w:r>
-      <w:r>
-        <w:t xml:space="preserve">ossibly more stable. </w:t>
-      </w:r>
-      <w:proofErr w:type="spellStart"/>
-      <w:proofErr w:type="gramStart"/>
-      <w:r>
-        <w:t>iReports</w:t>
-      </w:r>
-      <w:proofErr w:type="spellEnd"/>
-      <w:proofErr w:type="gramEnd"/>
-      <w:r>
-        <w:t xml:space="preserve"> is</w:t>
-      </w:r>
-      <w:r>
-        <w:t xml:space="preserve"> based on </w:t>
-      </w:r>
-      <w:proofErr w:type="spellStart"/>
-      <w:r>
-        <w:t>NetBeans</w:t>
-      </w:r>
-      <w:proofErr w:type="spellEnd"/>
-      <w:r>
-        <w:t>. It should not make a difference which tool is used.</w:t>
-      </w:r>
-    </w:p>
-    <w:p/>
-    <w:p>
-      <w:r>
-        <w:t xml:space="preserve">Attached are the simple Jasper reports I have so far. Some of them used the views I sent earlier. Also a logo used in one of the reports – though I haven't managed to be able to make the server find the image in its </w:t>
-      </w:r>
-      <w:proofErr w:type="spellStart"/>
-      <w:r>
-        <w:t>classpath</w:t>
-      </w:r>
-      <w:proofErr w:type="spellEnd"/>
-      <w:r>
-        <w:t xml:space="preserve"> or anywhere else I tried.</w:t>
-      </w:r>
-    </w:p>
-    <w:p/>
-    <w:p>
-      <w:r>
-        <w:t xml:space="preserve">There are two </w:t>
-      </w:r>
-      <w:proofErr w:type="spellStart"/>
-      <w:r>
-        <w:t>Guis</w:t>
-      </w:r>
-      <w:proofErr w:type="spellEnd"/>
-      <w:r>
-        <w:t xml:space="preserve"> you can </w:t>
-      </w:r>
-      <w:proofErr w:type="gramStart"/>
-      <w:r>
-        <w:t>use  to</w:t>
-      </w:r>
-      <w:proofErr w:type="gramEnd"/>
-      <w:r>
-        <w:t xml:space="preserve"> design reports. One is called </w:t>
-      </w:r>
-      <w:proofErr w:type="spellStart"/>
-      <w:r>
-        <w:t>iReport</w:t>
-      </w:r>
-      <w:proofErr w:type="spellEnd"/>
-      <w:r>
-        <w:t xml:space="preserve"> and is based on </w:t>
-      </w:r>
-      <w:proofErr w:type="spellStart"/>
-      <w:r>
-        <w:t>NetBeans</w:t>
-      </w:r>
-      <w:proofErr w:type="spellEnd"/>
-      <w:r>
-        <w:t xml:space="preserve">. The other is called </w:t>
-      </w:r>
-      <w:proofErr w:type="spellStart"/>
-      <w:r>
-        <w:t>JasperSoft</w:t>
-      </w:r>
-      <w:proofErr w:type="spellEnd"/>
-      <w:r>
-        <w:t xml:space="preserve"> Studio and is based on Eclipse. I've mostly been using the latter  -it's newer and not as well documented, but you can generally work out what is going on.</w:t>
-      </w:r>
-    </w:p>
-    <w:p/>
-    <w:p>
-      <w:proofErr w:type="spellStart"/>
-      <w:r>
-        <w:t>JasperSoft</w:t>
-      </w:r>
-      <w:proofErr w:type="spellEnd"/>
-      <w:r>
-        <w:t xml:space="preserve"> Studio can also be run as a plugin for Eclipse.  That would appear to have the advantage that one could use the Subversion plugins for Eclipse to manage report source code </w:t>
-      </w:r>
-      <w:proofErr w:type="gramStart"/>
-      <w:r>
-        <w:t>in  SVN</w:t>
-      </w:r>
-      <w:proofErr w:type="gramEnd"/>
-      <w:r>
-        <w:t xml:space="preserve">. I couldn’t find the same functionality in the standalone </w:t>
-      </w:r>
-      <w:proofErr w:type="spellStart"/>
-      <w:r>
-        <w:t>JasperSoft</w:t>
-      </w:r>
-      <w:proofErr w:type="spellEnd"/>
-      <w:r>
-        <w:t xml:space="preserve"> Studio and I haven’t even looked for it in </w:t>
-      </w:r>
-      <w:proofErr w:type="spellStart"/>
-      <w:r>
-        <w:t>iReport</w:t>
-      </w:r>
-      <w:proofErr w:type="spellEnd"/>
-      <w:r>
-        <w:t xml:space="preserve"> – but it may exist in both places.</w:t>
+      <w:bookmarkEnd w:id="1"/>
+    </w:p>
+    <w:p>
+      <w:r>
+        <w:t>Reports have been designed in JasperSoft Studio which is based on Eclipse.</w:t>
+      </w:r>
+    </w:p>
+    <w:p>
+      <w:r>
+        <w:t>Jasper iReports is older and p</w:t>
+      </w:r>
+      <w:r>
+        <w:t>ossibly more stable. iReports is</w:t>
+      </w:r>
+      <w:r>
+        <w:t xml:space="preserve"> based on NetBeans. It should not make a difference which tool is used.</w:t>
+      </w:r>
+    </w:p>
+    <w:p/>
+    <w:p>
+      <w:r>
+        <w:t>Attached are the simple Jasper reports I have so far. Some of them used the views I sent earlier. Also a logo used in one of the reports – though I haven't managed to be able to make the server find the image in its classpath or anywhere else I tried.</w:t>
+      </w:r>
+    </w:p>
+    <w:p/>
+    <w:p>
+      <w:r>
+        <w:t>There are two Guis you can use  to design reports. One is called iReport and is based on NetBeans. The other is called JasperSoft Studio and is based on Eclipse. I've mostly been using the latter  -it's newer and not as well documented, but you can generally work out what is going on.</w:t>
+      </w:r>
+    </w:p>
+    <w:p/>
+    <w:p>
+      <w:r>
+        <w:t>JasperSoft Studio can also be run as a plugin for Eclipse.  That would appear to have the advantage that one could use the Subversion plugins for Eclipse to manage report source code in  SVN. I couldn’t find the same functionality in the standalone JasperSoft Studio and I haven’t even looked for it in iReport – but it may exist in both places.</w:t>
       </w:r>
     </w:p>
     <w:p>
       <w:pPr>
         <w:pStyle w:val="Heading2"/>
       </w:pPr>
-      <w:bookmarkStart w:id="1" w:name="_Toc194798877"/>
+      <w:bookmarkStart w:id="2" w:name="_Toc194798877"/>
       <w:r>
         <w:t>Running reports</w:t>
       </w:r>
-      <w:bookmarkEnd w:id="1"/>
+      <w:bookmarkEnd w:id="2"/>
     </w:p>
     <w:p>
       <w:r>
@@ -535,11 +423,12 @@
       <w:pPr>
         <w:pStyle w:val="Heading2"/>
       </w:pPr>
-      <w:bookmarkStart w:id="2" w:name="_Toc194798878"/>
-      <w:r>
+      <w:bookmarkStart w:id="3" w:name="_Toc194798878"/>
+      <w:r>
+        <w:lastRenderedPageBreak/>
         <w:t>Loading the dump</w:t>
       </w:r>
-      <w:bookmarkEnd w:id="2"/>
+      <w:bookmarkEnd w:id="3"/>
     </w:p>
     <w:p/>
     <w:p>
@@ -547,59 +436,100 @@
         <w:pStyle w:val="Heading3"/>
       </w:pPr>
       <w:r>
-        <w:lastRenderedPageBreak/>
         <w:t xml:space="preserve">Tools required </w:t>
       </w:r>
     </w:p>
     <w:p>
-      <w:proofErr w:type="spellStart"/>
-      <w:r>
-        <w:t>Pentaho</w:t>
-      </w:r>
-      <w:proofErr w:type="spellEnd"/>
-      <w:r>
-        <w:t xml:space="preserve"> Data Integration (aka Kettle)</w:t>
-      </w:r>
-    </w:p>
-    <w:p>
-      <w:r>
-        <w:t xml:space="preserve">MySQL client e.g. command line or </w:t>
-      </w:r>
-      <w:proofErr w:type="spellStart"/>
-      <w:r>
-        <w:t>DBNavigator</w:t>
-      </w:r>
-      <w:proofErr w:type="spellEnd"/>
-    </w:p>
-    <w:p/>
-    <w:p>
-      <w:r>
-        <w:t xml:space="preserve">Currently updates are received as a MySQL </w:t>
-      </w:r>
-      <w:proofErr w:type="spellStart"/>
-      <w:r>
+      <w:r>
+        <w:t>Pentaho Data Integration (aka Kettle)</w:t>
+      </w:r>
+    </w:p>
+    <w:p>
+      <w:r>
+        <w:t>MySQL client e.g. command line or DBNavigator</w:t>
+      </w:r>
+    </w:p>
+    <w:p/>
+    <w:p>
+      <w:r>
+        <w:t>Currently updates are received as a MySQL dmp file</w:t>
+      </w:r>
+    </w:p>
+    <w:p/>
+    <w:p>
+      <w:r>
+        <w:t>1. Backup previous extended schema (if you have one)</w:t>
+      </w:r>
+    </w:p>
+    <w:p>
+      <w:r>
+        <w:t xml:space="preserve">e.g. </w:t>
+      </w:r>
+    </w:p>
+    <w:p>
+      <w:pPr>
+        <w:rPr>
+          <w:rFonts w:ascii="Courier" w:hAnsi="Courier"/>
+        </w:rPr>
+      </w:pPr>
+      <w:r>
+        <w:rPr>
+          <w:rFonts w:ascii="Courier" w:hAnsi="Courier"/>
+        </w:rPr>
+        <w:t xml:space="preserve">mysqldump -u </w:t>
+      </w:r>
+      <w:r>
+        <w:rPr>
+          <w:rFonts w:ascii="Courier" w:hAnsi="Courier"/>
+          <w:i/>
+        </w:rPr>
+        <w:t>username</w:t>
+      </w:r>
+      <w:r>
+        <w:rPr>
+          <w:rFonts w:ascii="Courier" w:hAnsi="Courier"/>
+        </w:rPr>
+        <w:t xml:space="preserve"> -p tmt_mydbprod &gt; tmt_mydbprod</w:t>
+      </w:r>
+      <w:r>
+        <w:rPr>
+          <w:rFonts w:ascii="Courier" w:hAnsi="Courier"/>
+        </w:rPr>
+        <w:t>_</w:t>
+      </w:r>
+      <w:r>
+        <w:rPr>
+          <w:rFonts w:ascii="Courier" w:hAnsi="Courier"/>
+          <w:i/>
+        </w:rPr>
+        <w:t>y</w:t>
+      </w:r>
+      <w:r>
+        <w:rPr>
+          <w:rFonts w:ascii="Courier" w:hAnsi="Courier"/>
+          <w:i/>
+        </w:rPr>
+        <w:t>yy</w:t>
+      </w:r>
+      <w:r>
+        <w:rPr>
+          <w:rFonts w:ascii="Courier" w:hAnsi="Courier"/>
+          <w:i/>
+        </w:rPr>
+        <w:t>ymmdd</w:t>
+      </w:r>
+      <w:r>
+        <w:rPr>
+          <w:rFonts w:ascii="Courier" w:hAnsi="Courier"/>
+        </w:rPr>
+        <w:t>.</w:t>
+      </w:r>
+      <w:r>
+        <w:rPr>
+          <w:rFonts w:ascii="Courier" w:hAnsi="Courier"/>
+        </w:rPr>
         <w:t>dmp</w:t>
       </w:r>
-      <w:proofErr w:type="spellEnd"/>
-      <w:r>
-        <w:t xml:space="preserve"> file</w:t>
-      </w:r>
-    </w:p>
-    <w:p/>
-    <w:p>
-      <w:r>
-        <w:t>1. Backup previous extended schema (if you have one)</w:t>
-      </w:r>
-    </w:p>
-    <w:p>
-      <w:proofErr w:type="gramStart"/>
-      <w:r>
-        <w:t>e</w:t>
-      </w:r>
-      <w:proofErr w:type="gramEnd"/>
-      <w:r>
-        <w:t xml:space="preserve">.g. </w:t>
-      </w:r>
     </w:p>
     <w:p>
       <w:pPr>
@@ -607,21 +537,50 @@
           <w:rFonts w:ascii="Courier" w:hAnsi="Courier"/>
         </w:rPr>
       </w:pPr>
-      <w:proofErr w:type="spellStart"/>
-      <w:proofErr w:type="gramStart"/>
-      <w:r>
-        <w:rPr>
-          <w:rFonts w:ascii="Courier" w:hAnsi="Courier"/>
-        </w:rPr>
-        <w:t>mysqldump</w:t>
-      </w:r>
-      <w:proofErr w:type="spellEnd"/>
-      <w:proofErr w:type="gramEnd"/>
-      <w:r>
-        <w:rPr>
-          <w:rFonts w:ascii="Courier" w:hAnsi="Courier"/>
-        </w:rPr>
-        <w:t xml:space="preserve"> -u </w:t>
+    </w:p>
+    <w:p/>
+    <w:p>
+      <w:r>
+        <w:t xml:space="preserve">2. </w:t>
+      </w:r>
+      <w:r>
+        <w:t>Load the MySQL database from the dump</w:t>
+      </w:r>
+      <w:r>
+        <w:t xml:space="preserve"> using standard MySQL database restore  mechanism.</w:t>
+      </w:r>
+    </w:p>
+    <w:p/>
+    <w:p>
+      <w:pPr>
+        <w:rPr>
+          <w:rFonts w:ascii="Courier" w:hAnsi="Courier"/>
+        </w:rPr>
+      </w:pPr>
+      <w:r>
+        <w:rPr>
+          <w:rFonts w:ascii="Courier" w:hAnsi="Courier"/>
+        </w:rPr>
+        <w:t>cd tmt-catissue</w:t>
+      </w:r>
+    </w:p>
+    <w:p>
+      <w:pPr>
+        <w:rPr>
+          <w:rFonts w:ascii="Courier" w:hAnsi="Courier"/>
+        </w:rPr>
+      </w:pPr>
+      <w:r>
+        <w:rPr>
+          <w:rFonts w:ascii="Courier" w:hAnsi="Courier"/>
+        </w:rPr>
+        <w:t>m</w:t>
+      </w:r>
+      <w:r>
+        <w:rPr>
+          <w:rFonts w:ascii="Courier" w:hAnsi="Courier"/>
+        </w:rPr>
+        <w:t xml:space="preserve">ysql –u </w:t>
       </w:r>
       <w:r>
         <w:rPr>
@@ -634,69 +593,8 @@
         <w:rPr>
           <w:rFonts w:ascii="Courier" w:hAnsi="Courier"/>
         </w:rPr>
-        <w:t xml:space="preserve"> -p </w:t>
-      </w:r>
-      <w:proofErr w:type="spellStart"/>
-      <w:r>
-        <w:rPr>
-          <w:rFonts w:ascii="Courier" w:hAnsi="Courier"/>
-        </w:rPr>
-        <w:t>tmt_mydbprod</w:t>
-      </w:r>
-      <w:proofErr w:type="spellEnd"/>
-      <w:r>
-        <w:rPr>
-          <w:rFonts w:ascii="Courier" w:hAnsi="Courier"/>
-        </w:rPr>
-        <w:t xml:space="preserve"> &gt; </w:t>
-      </w:r>
-      <w:proofErr w:type="spellStart"/>
-      <w:r>
-        <w:rPr>
-          <w:rFonts w:ascii="Courier" w:hAnsi="Courier"/>
-        </w:rPr>
-        <w:t>tmt_mydbprod</w:t>
-      </w:r>
-      <w:r>
-        <w:rPr>
-          <w:rFonts w:ascii="Courier" w:hAnsi="Courier"/>
-        </w:rPr>
-        <w:t>_</w:t>
-      </w:r>
-      <w:r>
-        <w:rPr>
-          <w:rFonts w:ascii="Courier" w:hAnsi="Courier"/>
-          <w:i/>
-        </w:rPr>
-        <w:t>y</w:t>
-      </w:r>
-      <w:r>
-        <w:rPr>
-          <w:rFonts w:ascii="Courier" w:hAnsi="Courier"/>
-          <w:i/>
-        </w:rPr>
-        <w:t>yy</w:t>
-      </w:r>
-      <w:r>
-        <w:rPr>
-          <w:rFonts w:ascii="Courier" w:hAnsi="Courier"/>
-          <w:i/>
-        </w:rPr>
-        <w:t>ymmdd</w:t>
-      </w:r>
-      <w:r>
-        <w:rPr>
-          <w:rFonts w:ascii="Courier" w:hAnsi="Courier"/>
-        </w:rPr>
-        <w:t>.</w:t>
-      </w:r>
-      <w:r>
-        <w:rPr>
-          <w:rFonts w:ascii="Courier" w:hAnsi="Courier"/>
-        </w:rPr>
-        <w:t>dmp</w:t>
-      </w:r>
-      <w:proofErr w:type="spellEnd"/>
+        <w:t xml:space="preserve"> –p tmt_mydbprod</w:t>
+      </w:r>
     </w:p>
     <w:p>
       <w:pPr>
@@ -704,58 +602,13 @@
           <w:rFonts w:ascii="Courier" w:hAnsi="Courier"/>
         </w:rPr>
       </w:pPr>
-    </w:p>
-    <w:p>
-      <w:proofErr w:type="gramStart"/>
-      <w:r>
-        <w:rPr>
-          <w:rFonts w:ascii="Courier" w:hAnsi="Courier"/>
-        </w:rPr>
-        <w:t>drop</w:t>
-      </w:r>
-      <w:proofErr w:type="gramEnd"/>
-      <w:r>
-        <w:rPr>
-          <w:rFonts w:ascii="Courier" w:hAnsi="Courier"/>
-        </w:rPr>
-        <w:t xml:space="preserve"> database </w:t>
-      </w:r>
-      <w:proofErr w:type="spellStart"/>
-      <w:r>
-        <w:rPr>
-          <w:rFonts w:ascii="Courier" w:hAnsi="Courier"/>
-        </w:rPr>
-        <w:t>tmt_mydbprod</w:t>
-      </w:r>
-      <w:proofErr w:type="spellEnd"/>
-      <w:r>
-        <w:rPr>
-          <w:rFonts w:ascii="Courier" w:hAnsi="Courier"/>
-        </w:rPr>
-        <w:t>;</w:t>
-      </w:r>
-    </w:p>
-    <w:p/>
-    <w:p>
-      <w:r>
-        <w:t xml:space="preserve">2. </w:t>
-      </w:r>
-      <w:r>
-        <w:t>Load the MySQL database from the dump</w:t>
-      </w:r>
-      <w:r>
-        <w:t xml:space="preserve"> using standard MySQL database </w:t>
-      </w:r>
-      <w:proofErr w:type="gramStart"/>
-      <w:r>
-        <w:t>restore  mechanism</w:t>
-      </w:r>
-      <w:proofErr w:type="gramEnd"/>
-      <w:r>
-        <w:t>.</w:t>
-      </w:r>
-    </w:p>
-    <w:p/>
+      <w:r>
+        <w:rPr>
+          <w:rFonts w:ascii="Courier" w:hAnsi="Courier"/>
+        </w:rPr>
+        <w:t>drop database tmt_mydbprod</w:t>
+      </w:r>
+    </w:p>
     <w:p>
       <w:pPr>
         <w:rPr>
@@ -766,16 +619,26 @@
         <w:rPr>
           <w:rFonts w:ascii="Courier" w:hAnsi="Courier"/>
         </w:rPr>
-        <w:t xml:space="preserve">cd </w:t>
-      </w:r>
-      <w:proofErr w:type="spellStart"/>
-      <w:r>
-        <w:rPr>
-          <w:rFonts w:ascii="Courier" w:hAnsi="Courier"/>
-        </w:rPr>
-        <w:t>tmt-catissue</w:t>
-      </w:r>
-      <w:proofErr w:type="spellEnd"/>
+        <w:t>source</w:t>
+      </w:r>
+      <w:r>
+        <w:rPr>
+          <w:rFonts w:ascii="Courier" w:hAnsi="Courier"/>
+        </w:rPr>
+        <w:t xml:space="preserve"> </w:t>
+      </w:r>
+      <w:r>
+        <w:rPr>
+          <w:rFonts w:ascii="Courier" w:hAnsi="Courier"/>
+        </w:rPr>
+        <w:t>~/Downloads/</w:t>
+      </w:r>
+      <w:r>
+        <w:rPr>
+          <w:rFonts w:ascii="Courier" w:hAnsi="Courier"/>
+        </w:rPr>
+        <w:t>dbp1m1_mySQL_tmt_mydbprod_20120404_2305.dmp</w:t>
+      </w:r>
     </w:p>
     <w:p>
       <w:pPr>
@@ -783,49 +646,12 @@
           <w:rFonts w:ascii="Courier" w:hAnsi="Courier"/>
         </w:rPr>
       </w:pPr>
-      <w:proofErr w:type="spellStart"/>
-      <w:proofErr w:type="gramStart"/>
-      <w:r>
-        <w:rPr>
-          <w:rFonts w:ascii="Courier" w:hAnsi="Courier"/>
-        </w:rPr>
-        <w:t>m</w:t>
-      </w:r>
-      <w:r>
-        <w:rPr>
-          <w:rFonts w:ascii="Courier" w:hAnsi="Courier"/>
-        </w:rPr>
-        <w:t>ysql</w:t>
-      </w:r>
-      <w:proofErr w:type="spellEnd"/>
-      <w:proofErr w:type="gramEnd"/>
-      <w:r>
-        <w:rPr>
-          <w:rFonts w:ascii="Courier" w:hAnsi="Courier"/>
-        </w:rPr>
-        <w:t xml:space="preserve"> –u </w:t>
-      </w:r>
-      <w:r>
-        <w:rPr>
-          <w:rFonts w:ascii="Courier" w:hAnsi="Courier"/>
-          <w:i/>
-        </w:rPr>
-        <w:t>username</w:t>
-      </w:r>
-      <w:r>
-        <w:rPr>
-          <w:rFonts w:ascii="Courier" w:hAnsi="Courier"/>
-        </w:rPr>
-        <w:t xml:space="preserve"> –p </w:t>
-      </w:r>
-      <w:proofErr w:type="spellStart"/>
-      <w:r>
-        <w:rPr>
-          <w:rFonts w:ascii="Courier" w:hAnsi="Courier"/>
-        </w:rPr>
-        <w:t>tmt_mydbprod</w:t>
-      </w:r>
-      <w:proofErr w:type="spellEnd"/>
+      <w:r>
+        <w:rPr>
+          <w:rFonts w:ascii="Courier" w:hAnsi="Courier"/>
+        </w:rPr>
+        <w:t>source schema/tmt views.sql</w:t>
+      </w:r>
     </w:p>
     <w:p>
       <w:pPr>
@@ -833,276 +659,114 @@
           <w:rFonts w:ascii="Courier" w:hAnsi="Courier"/>
         </w:rPr>
       </w:pPr>
-      <w:proofErr w:type="gramStart"/>
-      <w:r>
-        <w:rPr>
-          <w:rFonts w:ascii="Courier" w:hAnsi="Courier"/>
-        </w:rPr>
-        <w:t>drop</w:t>
-      </w:r>
-      <w:proofErr w:type="gramEnd"/>
-      <w:r>
-        <w:rPr>
-          <w:rFonts w:ascii="Courier" w:hAnsi="Courier"/>
-        </w:rPr>
-        <w:t xml:space="preserve"> database </w:t>
-      </w:r>
-      <w:proofErr w:type="spellStart"/>
-      <w:r>
-        <w:rPr>
-          <w:rFonts w:ascii="Courier" w:hAnsi="Courier"/>
-        </w:rPr>
-        <w:t>tmt_mydbprod</w:t>
-      </w:r>
-      <w:proofErr w:type="spellEnd"/>
-    </w:p>
+      <w:r>
+        <w:rPr>
+          <w:rFonts w:ascii="Courier" w:hAnsi="Courier"/>
+        </w:rPr>
+        <w:t>source schema/scenario_views.sql</w:t>
+      </w:r>
+    </w:p>
+    <w:p/>
+    <w:p/>
+    <w:p>
+      <w:r>
+        <w:t xml:space="preserve">3. </w:t>
+      </w:r>
+      <w:r>
+        <w:t>Run the following Kettle transformation</w:t>
+      </w:r>
+      <w:r>
+        <w:t>s</w:t>
+      </w:r>
+    </w:p>
+    <w:p>
+      <w:r>
+        <w:t xml:space="preserve">Note that these will need to be edited to specify the correct database connection information for the copy of the TMT database that you will be using.  (Someone might want to take on making the scripts independent of this by using connection information held in variables which are then provided at run time (See </w:t>
+      </w:r>
+      <w:r>
+        <w:t>https://tracker.nci.nih.gov/browse/TMTCATISSUE-23</w:t>
+      </w:r>
+      <w:r>
+        <w:t>)</w:t>
+      </w:r>
+      <w:r>
+        <w:t xml:space="preserve">. </w:t>
+      </w:r>
+    </w:p>
+    <w:p/>
+    <w:p>
+      <w:r>
+        <w:t>Note that currently the scripts are run in the “Spoon” tool which is part of Kettle. This gives a visual UI and access to editing   the scripts if there are problems. Once they are close to stable though , and consideration should be given to running them from the command line using the “Pan” tool.</w:t>
+      </w:r>
+    </w:p>
+    <w:p/>
     <w:p>
       <w:pPr>
-        <w:rPr>
-          <w:rFonts w:ascii="Courier" w:hAnsi="Courier"/>
-        </w:rPr>
+        <w:pStyle w:val="Heading4"/>
       </w:pPr>
-      <w:proofErr w:type="gramStart"/>
-      <w:r>
-        <w:rPr>
-          <w:rFonts w:ascii="Courier" w:hAnsi="Courier"/>
-        </w:rPr>
-        <w:t>source</w:t>
-      </w:r>
-      <w:proofErr w:type="gramEnd"/>
-      <w:r>
-        <w:rPr>
-          <w:rFonts w:ascii="Courier" w:hAnsi="Courier"/>
-        </w:rPr>
+      <w:r>
+        <w:t>process_dump</w:t>
+      </w:r>
+    </w:p>
+    <w:p>
+      <w:r>
+        <w:t>process_dump.kjb will run the following transformations</w:t>
+      </w:r>
+    </w:p>
+    <w:p>
+      <w:r>
+        <w:t>load org data</w:t>
+      </w:r>
+    </w:p>
+    <w:p>
+      <w:r>
+        <w:t>update scenario2</w:t>
+      </w:r>
+    </w:p>
+    <w:p/>
+    <w:p>
+      <w:pPr>
+        <w:pStyle w:val="Heading4"/>
+      </w:pPr>
+      <w:r>
+        <w:t>load_masters</w:t>
+      </w:r>
+    </w:p>
+    <w:p>
+      <w:r>
+        <w:t>load masters.kjb will run the following</w:t>
+      </w:r>
+    </w:p>
+    <w:p>
+      <w:r>
+        <w:t>load testplan_new</w:t>
+      </w:r>
+    </w:p>
+    <w:p>
+      <w:r>
+        <w:t>create master_plan</w:t>
+      </w:r>
+    </w:p>
+    <w:p>
+      <w:r>
+        <w:t>rerun testplan_new</w:t>
+      </w:r>
+    </w:p>
+    <w:p/>
+    <w:p>
+      <w:r>
+        <w:t xml:space="preserve">Check for new testplans </w:t>
+      </w:r>
+      <w:r>
+        <w:t xml:space="preserve">in </w:t>
+      </w:r>
+      <w:r>
+        <w:t>caTissue_plan</w:t>
+      </w:r>
+      <w:r>
         <w:t xml:space="preserve"> </w:t>
       </w:r>
       <w:r>
-        <w:rPr>
-          <w:rFonts w:ascii="Courier" w:hAnsi="Courier"/>
-        </w:rPr>
-        <w:t>~/Downloads/</w:t>
-      </w:r>
-      <w:r>
-        <w:rPr>
-          <w:rFonts w:ascii="Courier" w:hAnsi="Courier"/>
-        </w:rPr>
-        <w:t>dbp1m1_mySQL_tmt_mydbprod_20120404_2305.dmp</w:t>
-      </w:r>
-    </w:p>
-    <w:p>
-      <w:pPr>
-        <w:rPr>
-          <w:rFonts w:ascii="Courier" w:hAnsi="Courier"/>
-        </w:rPr>
-      </w:pPr>
-      <w:proofErr w:type="gramStart"/>
-      <w:r>
-        <w:rPr>
-          <w:rFonts w:ascii="Courier" w:hAnsi="Courier"/>
-        </w:rPr>
-        <w:t>source</w:t>
-      </w:r>
-      <w:proofErr w:type="gramEnd"/>
-      <w:r>
-        <w:rPr>
-          <w:rFonts w:ascii="Courier" w:hAnsi="Courier"/>
-        </w:rPr>
-        <w:t xml:space="preserve"> schema/</w:t>
-      </w:r>
-      <w:proofErr w:type="spellStart"/>
-      <w:r>
-        <w:rPr>
-          <w:rFonts w:ascii="Courier" w:hAnsi="Courier"/>
-        </w:rPr>
-        <w:t>tmt</w:t>
-      </w:r>
-      <w:proofErr w:type="spellEnd"/>
-      <w:r>
-        <w:rPr>
-          <w:rFonts w:ascii="Courier" w:hAnsi="Courier"/>
-        </w:rPr>
-        <w:t xml:space="preserve"> </w:t>
-      </w:r>
-      <w:proofErr w:type="spellStart"/>
-      <w:r>
-        <w:rPr>
-          <w:rFonts w:ascii="Courier" w:hAnsi="Courier"/>
-        </w:rPr>
-        <w:t>views.sql</w:t>
-      </w:r>
-      <w:proofErr w:type="spellEnd"/>
-    </w:p>
-    <w:p>
-      <w:pPr>
-        <w:rPr>
-          <w:rFonts w:ascii="Courier" w:hAnsi="Courier"/>
-        </w:rPr>
-      </w:pPr>
-      <w:proofErr w:type="gramStart"/>
-      <w:r>
-        <w:rPr>
-          <w:rFonts w:ascii="Courier" w:hAnsi="Courier"/>
-        </w:rPr>
-        <w:t>source</w:t>
-      </w:r>
-      <w:proofErr w:type="gramEnd"/>
-      <w:r>
-        <w:rPr>
-          <w:rFonts w:ascii="Courier" w:hAnsi="Courier"/>
-        </w:rPr>
-        <w:t xml:space="preserve"> schema/</w:t>
-      </w:r>
-      <w:proofErr w:type="spellStart"/>
-      <w:r>
-        <w:rPr>
-          <w:rFonts w:ascii="Courier" w:hAnsi="Courier"/>
-        </w:rPr>
-        <w:t>scenario_views.sql</w:t>
-      </w:r>
-      <w:proofErr w:type="spellEnd"/>
-    </w:p>
-    <w:p/>
-    <w:p/>
-    <w:p>
-      <w:r>
-        <w:t xml:space="preserve">3. </w:t>
-      </w:r>
-      <w:r>
-        <w:t>Run the following Kettle transformation</w:t>
-      </w:r>
-      <w:r>
-        <w:t>s</w:t>
-      </w:r>
-    </w:p>
-    <w:p>
-      <w:r>
-        <w:t xml:space="preserve">Note that these will need to be edited to specify the correct database connection information for the copy of the TMT database that you will be using.  (Someone might want to take on making the scripts independent of this by using connection information held in variables which are then provided at run time (See </w:t>
-      </w:r>
-      <w:r>
-        <w:t>https://tracker.nci.nih.gov/browse/TMTCATISSUE-23</w:t>
-      </w:r>
-      <w:r>
-        <w:t>)</w:t>
-      </w:r>
-      <w:r>
-        <w:t xml:space="preserve">. </w:t>
-      </w:r>
-    </w:p>
-    <w:p/>
-    <w:p>
-      <w:r>
-        <w:t xml:space="preserve">Note that currently the scripts are run in the “Spoon” </w:t>
-      </w:r>
-      <w:proofErr w:type="gramStart"/>
-      <w:r>
-        <w:t>tool which</w:t>
-      </w:r>
-      <w:proofErr w:type="gramEnd"/>
-      <w:r>
-        <w:t xml:space="preserve"> is part of Kettle. This gives a visual UI and access to editing   the scripts if there are problems. Once they are close to stable </w:t>
-      </w:r>
-      <w:proofErr w:type="gramStart"/>
-      <w:r>
-        <w:t>though ,</w:t>
-      </w:r>
-      <w:proofErr w:type="gramEnd"/>
-      <w:r>
-        <w:t xml:space="preserve"> and consideration should be given to running them from the command line using the “Pan” tool.</w:t>
-      </w:r>
-    </w:p>
-    <w:p/>
-    <w:p/>
-    <w:p/>
-    <w:p>
-      <w:proofErr w:type="gramStart"/>
-      <w:r>
-        <w:t>load</w:t>
-      </w:r>
-      <w:proofErr w:type="gramEnd"/>
-      <w:r>
-        <w:t xml:space="preserve"> org data</w:t>
-      </w:r>
-    </w:p>
-    <w:p>
-      <w:proofErr w:type="gramStart"/>
-      <w:r>
-        <w:t>update</w:t>
-      </w:r>
-      <w:proofErr w:type="gramEnd"/>
-      <w:r>
-        <w:t xml:space="preserve"> scenario2</w:t>
-      </w:r>
-    </w:p>
-    <w:p>
-      <w:proofErr w:type="gramStart"/>
-      <w:r>
-        <w:t>load</w:t>
-      </w:r>
-      <w:proofErr w:type="gramEnd"/>
-      <w:r>
-        <w:t xml:space="preserve"> </w:t>
-      </w:r>
-      <w:proofErr w:type="spellStart"/>
-      <w:r>
-        <w:t>testplan_new</w:t>
-      </w:r>
-      <w:proofErr w:type="spellEnd"/>
-    </w:p>
-    <w:p>
-      <w:proofErr w:type="gramStart"/>
-      <w:r>
-        <w:t>create</w:t>
-      </w:r>
-      <w:proofErr w:type="gramEnd"/>
-      <w:r>
-        <w:t xml:space="preserve"> </w:t>
-      </w:r>
-      <w:proofErr w:type="spellStart"/>
-      <w:r>
-        <w:t>master_plan</w:t>
-      </w:r>
-      <w:proofErr w:type="spellEnd"/>
-    </w:p>
-    <w:p>
-      <w:proofErr w:type="gramStart"/>
-      <w:r>
-        <w:t>rerun</w:t>
-      </w:r>
-      <w:proofErr w:type="gramEnd"/>
-      <w:r>
-        <w:t xml:space="preserve"> </w:t>
-      </w:r>
-      <w:proofErr w:type="spellStart"/>
-      <w:r>
-        <w:t>testplan_new</w:t>
-      </w:r>
-      <w:proofErr w:type="spellEnd"/>
-    </w:p>
-    <w:p/>
-    <w:p>
-      <w:r>
-        <w:t xml:space="preserve">Check for new </w:t>
-      </w:r>
-      <w:proofErr w:type="spellStart"/>
-      <w:r>
-        <w:t>testplans</w:t>
-      </w:r>
-      <w:proofErr w:type="spellEnd"/>
-      <w:r>
-        <w:t xml:space="preserve"> </w:t>
-      </w:r>
-      <w:r>
-        <w:t xml:space="preserve">in </w:t>
-      </w:r>
-      <w:r>
-        <w:t>caTissue_plan</w:t>
-      </w:r>
-      <w:bookmarkStart w:id="3" w:name="_GoBack"/>
-      <w:bookmarkEnd w:id="3"/>
-      <w:r>
-        <w:t xml:space="preserve"> </w:t>
-      </w:r>
-      <w:r>
         <w:t>and add them to testplans.xls and assign a new master plan</w:t>
       </w:r>
       <w:r>
@@ -1117,14 +781,9 @@
       <w:r>
         <w:fldChar w:fldCharType="separate"/>
       </w:r>
-      <w:proofErr w:type="gramStart"/>
       <w:ins w:id="4" w:author="Ian Fore" w:date="2012-03-31T00:36:00Z">
         <w:r>
-          <w:t>Editing</w:t>
-        </w:r>
-        <w:proofErr w:type="gramEnd"/>
-        <w:r>
-          <w:t xml:space="preserve"> master plans</w:t>
+          <w:t>Editing master plans</w:t>
         </w:r>
       </w:ins>
       <w:r>
@@ -1155,15 +814,7 @@
     <w:p/>
     <w:p>
       <w:r>
-        <w:t xml:space="preserve">Keep </w:t>
-      </w:r>
-      <w:proofErr w:type="spellStart"/>
-      <w:r>
-        <w:t>person_org</w:t>
-      </w:r>
-      <w:proofErr w:type="spellEnd"/>
-      <w:r>
-        <w:t xml:space="preserve"> table up to date so that queries assigning reports to adopters will work correctly.</w:t>
+        <w:t>Keep person_org table up to date so that queries assigning reports to adopters will work correctly.</w:t>
       </w:r>
     </w:p>
     <w:p/>
@@ -1193,53 +844,26 @@
     <w:p/>
     <w:p>
       <w:r>
-        <w:t>Rerun this sequence of Kettle test plans</w:t>
-      </w:r>
-    </w:p>
-    <w:p>
-      <w:proofErr w:type="gramStart"/>
-      <w:r>
-        <w:t>load</w:t>
-      </w:r>
-      <w:proofErr w:type="gramEnd"/>
-      <w:r>
-        <w:t xml:space="preserve"> </w:t>
-      </w:r>
-      <w:proofErr w:type="spellStart"/>
-      <w:r>
-        <w:t>testplan_new</w:t>
-      </w:r>
-      <w:proofErr w:type="spellEnd"/>
-    </w:p>
-    <w:p>
-      <w:proofErr w:type="gramStart"/>
-      <w:r>
-        <w:t>create</w:t>
-      </w:r>
-      <w:proofErr w:type="gramEnd"/>
-      <w:r>
-        <w:t xml:space="preserve"> </w:t>
-      </w:r>
-      <w:proofErr w:type="spellStart"/>
-      <w:r>
-        <w:t>master_plan</w:t>
-      </w:r>
-      <w:proofErr w:type="spellEnd"/>
-    </w:p>
-    <w:p>
-      <w:proofErr w:type="gramStart"/>
-      <w:r>
-        <w:t>rerun</w:t>
-      </w:r>
-      <w:proofErr w:type="gramEnd"/>
-      <w:r>
-        <w:t xml:space="preserve"> </w:t>
-      </w:r>
-      <w:proofErr w:type="spellStart"/>
-      <w:r>
-        <w:t>testplan_new</w:t>
-      </w:r>
-      <w:proofErr w:type="spellEnd"/>
+        <w:t xml:space="preserve">Rerun </w:t>
+      </w:r>
+      <w:r>
+        <w:t>load_masters.kjb to execute the following transformations</w:t>
+      </w:r>
+    </w:p>
+    <w:p>
+      <w:r>
+        <w:t>load testplan_new</w:t>
+      </w:r>
+    </w:p>
+    <w:p>
+      <w:r>
+        <w:t>create master_plan</w:t>
+      </w:r>
+    </w:p>
+    <w:p>
+      <w:r>
+        <w:t>rerun testplan_new</w:t>
+      </w:r>
     </w:p>
     <w:p>
       <w:pPr>
@@ -1267,13 +891,8 @@
         <w:t>Run the query</w:t>
       </w:r>
       <w:r>
-        <w:t xml:space="preserve"> master to test </w:t>
-      </w:r>
-      <w:proofErr w:type="spellStart"/>
-      <w:r>
-        <w:t>plans.sql</w:t>
-      </w:r>
-      <w:proofErr w:type="spellEnd"/>
+        <w:t xml:space="preserve"> master to test plans.sql</w:t>
+      </w:r>
     </w:p>
     <w:p/>
     <w:p/>
@@ -1492,9 +1111,34 @@
       <w:color w:val="4F81BD" w:themeColor="accent1"/>
     </w:rPr>
   </w:style>
+  <w:style w:type="paragraph" w:styleId="Heading4">
+    <w:name w:val="heading 4"/>
+    <w:basedOn w:val="Normal"/>
+    <w:next w:val="Normal"/>
+    <w:link w:val="Heading4Char"/>
+    <w:uiPriority w:val="9"/>
+    <w:unhideWhenUsed/>
+    <w:qFormat/>
+    <w:rsid w:val="00016BFF"/>
+    <w:pPr>
+      <w:keepNext/>
+      <w:keepLines/>
+      <w:spacing w:before="200"/>
+      <w:outlineLvl w:val="3"/>
+    </w:pPr>
+    <w:rPr>
+      <w:rFonts w:asciiTheme="majorHAnsi" w:eastAsiaTheme="majorEastAsia" w:hAnsiTheme="majorHAnsi" w:cstheme="majorBidi"/>
+      <w:b/>
+      <w:bCs/>
+      <w:i/>
+      <w:iCs/>
+      <w:color w:val="4F81BD" w:themeColor="accent1"/>
+    </w:rPr>
+  </w:style>
   <w:style w:type="character" w:default="1" w:styleId="DefaultParagraphFont">
     <w:name w:val="Default Paragraph Font"/>
     <w:uiPriority w:val="1"/>
+    <w:semiHidden/>
     <w:unhideWhenUsed/>
   </w:style>
   <w:style w:type="table" w:default="1" w:styleId="TableNormal">
@@ -1687,6 +1331,21 @@
       <w:rFonts w:asciiTheme="majorHAnsi" w:eastAsiaTheme="majorEastAsia" w:hAnsiTheme="majorHAnsi" w:cstheme="majorBidi"/>
       <w:b/>
       <w:bCs/>
+      <w:color w:val="4F81BD" w:themeColor="accent1"/>
+    </w:rPr>
+  </w:style>
+  <w:style w:type="character" w:customStyle="1" w:styleId="Heading4Char">
+    <w:name w:val="Heading 4 Char"/>
+    <w:basedOn w:val="DefaultParagraphFont"/>
+    <w:link w:val="Heading4"/>
+    <w:uiPriority w:val="9"/>
+    <w:rsid w:val="00016BFF"/>
+    <w:rPr>
+      <w:rFonts w:asciiTheme="majorHAnsi" w:eastAsiaTheme="majorEastAsia" w:hAnsiTheme="majorHAnsi" w:cstheme="majorBidi"/>
+      <w:b/>
+      <w:bCs/>
+      <w:i/>
+      <w:iCs/>
       <w:color w:val="4F81BD" w:themeColor="accent1"/>
     </w:rPr>
   </w:style>
@@ -1895,9 +1554,34 @@
       <w:color w:val="4F81BD" w:themeColor="accent1"/>
     </w:rPr>
   </w:style>
+  <w:style w:type="paragraph" w:styleId="Heading4">
+    <w:name w:val="heading 4"/>
+    <w:basedOn w:val="Normal"/>
+    <w:next w:val="Normal"/>
+    <w:link w:val="Heading4Char"/>
+    <w:uiPriority w:val="9"/>
+    <w:unhideWhenUsed/>
+    <w:qFormat/>
+    <w:rsid w:val="00016BFF"/>
+    <w:pPr>
+      <w:keepNext/>
+      <w:keepLines/>
+      <w:spacing w:before="200"/>
+      <w:outlineLvl w:val="3"/>
+    </w:pPr>
+    <w:rPr>
+      <w:rFonts w:asciiTheme="majorHAnsi" w:eastAsiaTheme="majorEastAsia" w:hAnsiTheme="majorHAnsi" w:cstheme="majorBidi"/>
+      <w:b/>
+      <w:bCs/>
+      <w:i/>
+      <w:iCs/>
+      <w:color w:val="4F81BD" w:themeColor="accent1"/>
+    </w:rPr>
+  </w:style>
   <w:style w:type="character" w:default="1" w:styleId="DefaultParagraphFont">
     <w:name w:val="Default Paragraph Font"/>
     <w:uiPriority w:val="1"/>
+    <w:semiHidden/>
     <w:unhideWhenUsed/>
   </w:style>
   <w:style w:type="table" w:default="1" w:styleId="TableNormal">
@@ -2090,6 +1774,21 @@
       <w:rFonts w:asciiTheme="majorHAnsi" w:eastAsiaTheme="majorEastAsia" w:hAnsiTheme="majorHAnsi" w:cstheme="majorBidi"/>
       <w:b/>
       <w:bCs/>
+      <w:color w:val="4F81BD" w:themeColor="accent1"/>
+    </w:rPr>
+  </w:style>
+  <w:style w:type="character" w:customStyle="1" w:styleId="Heading4Char">
+    <w:name w:val="Heading 4 Char"/>
+    <w:basedOn w:val="DefaultParagraphFont"/>
+    <w:link w:val="Heading4"/>
+    <w:uiPriority w:val="9"/>
+    <w:rsid w:val="00016BFF"/>
+    <w:rPr>
+      <w:rFonts w:asciiTheme="majorHAnsi" w:eastAsiaTheme="majorEastAsia" w:hAnsiTheme="majorHAnsi" w:cstheme="majorBidi"/>
+      <w:b/>
+      <w:bCs/>
+      <w:i/>
+      <w:iCs/>
       <w:color w:val="4F81BD" w:themeColor="accent1"/>
     </w:rPr>
   </w:style>

</xml_diff>

<commit_message>
Updated operational manual to include steps on updating the dashboard.
SVN-Revision: 15
</commit_message>
<xml_diff>
--- a/documentation/TMT Reporting operation manual.docx
+++ b/documentation/TMT Reporting operation manual.docx
@@ -38,8 +38,6 @@
       <w:r>
         <w:t>Added Kettle “jobs” 4/14/12</w:t>
       </w:r>
-      <w:bookmarkStart w:id="0" w:name="_GoBack"/>
-      <w:bookmarkEnd w:id="0"/>
     </w:p>
     <w:p/>
     <w:p>
@@ -361,11 +359,11 @@
       <w:pPr>
         <w:pStyle w:val="Heading2"/>
       </w:pPr>
-      <w:bookmarkStart w:id="1" w:name="_Toc194798876"/>
+      <w:bookmarkStart w:id="0" w:name="_Toc194798876"/>
       <w:r>
         <w:t>Designing reports</w:t>
       </w:r>
-      <w:bookmarkEnd w:id="1"/>
+      <w:bookmarkEnd w:id="0"/>
     </w:p>
     <w:p>
       <w:r>
@@ -398,37 +396,52 @@
     <w:p/>
     <w:p>
       <w:r>
-        <w:t>JasperSoft Studio can also be run as a plugin for Eclipse.  That would appear to have the advantage that one could use the Subversion plugins for Eclipse to manage report source code in  SVN. I couldn’t find the same functionality in the standalone JasperSoft Studio and I haven’t even looked for it in iReport – but it may exist in both places.</w:t>
+        <w:t>JasperSoft Studio can also be run as a plugin for Eclipse.  That would appear to have the advantage that one could use the Subversion plugins for Eclipse to manage report source co</w:t>
+      </w:r>
+      <w:r>
+        <w:t xml:space="preserve">de in  SVN. I couldn’t find an SVN </w:t>
+      </w:r>
+      <w:r>
+        <w:t>functionality in the standalone JasperSoft Studio and I haven’t even looked for it in iReport – but it may exist in both places.</w:t>
       </w:r>
     </w:p>
     <w:p>
       <w:pPr>
         <w:pStyle w:val="Heading2"/>
       </w:pPr>
-      <w:bookmarkStart w:id="2" w:name="_Toc194798877"/>
-      <w:r>
+      <w:bookmarkStart w:id="1" w:name="_Toc194798877"/>
+      <w:r>
+        <w:lastRenderedPageBreak/>
         <w:t>Running reports</w:t>
       </w:r>
-      <w:bookmarkEnd w:id="2"/>
-    </w:p>
-    <w:p>
-      <w:r>
-        <w:t xml:space="preserve">Reports for the most part have been run from </w:t>
+      <w:bookmarkEnd w:id="1"/>
+    </w:p>
+    <w:p>
+      <w:r>
+        <w:t>To date r</w:t>
+      </w:r>
+      <w:r>
+        <w:t xml:space="preserve">eports for the most part have been run from </w:t>
       </w:r>
       <w:r>
         <w:t xml:space="preserve">within </w:t>
+      </w:r>
+      <w:r>
+        <w:t>JasperSoft Studio or the JasperStudio plugin for Eclipse.</w:t>
+      </w:r>
+      <w:r>
+        <w:t xml:space="preserve"> They can also be run from within JasperServer and this has been done in some cases. See the Jasper documentation on how to do so.</w:t>
       </w:r>
     </w:p>
     <w:p>
       <w:pPr>
         <w:pStyle w:val="Heading2"/>
       </w:pPr>
-      <w:bookmarkStart w:id="3" w:name="_Toc194798878"/>
-      <w:r>
-        <w:lastRenderedPageBreak/>
+      <w:bookmarkStart w:id="2" w:name="_Toc194798878"/>
+      <w:r>
         <w:t>Loading the dump</w:t>
       </w:r>
-      <w:bookmarkEnd w:id="3"/>
+      <w:bookmarkEnd w:id="2"/>
     </w:p>
     <w:p/>
     <w:p>
@@ -781,7 +794,7 @@
       <w:r>
         <w:fldChar w:fldCharType="separate"/>
       </w:r>
-      <w:ins w:id="4" w:author="Ian Fore" w:date="2012-03-31T00:36:00Z">
+      <w:ins w:id="3" w:author="Ian Fore" w:date="2012-03-31T00:36:00Z">
         <w:r>
           <w:t>Editing master plans</w:t>
         </w:r>
@@ -822,13 +835,13 @@
       <w:pPr>
         <w:pStyle w:val="Heading3"/>
       </w:pPr>
-      <w:bookmarkStart w:id="5" w:name="_Ref194773503"/>
-      <w:bookmarkStart w:id="6" w:name="_Toc194798879"/>
+      <w:bookmarkStart w:id="4" w:name="_Ref194773503"/>
+      <w:bookmarkStart w:id="5" w:name="_Toc194798879"/>
       <w:r>
         <w:t>Editing master plans</w:t>
       </w:r>
+      <w:bookmarkEnd w:id="4"/>
       <w:bookmarkEnd w:id="5"/>
-      <w:bookmarkEnd w:id="6"/>
     </w:p>
     <w:p>
       <w:r>
@@ -869,32 +882,117 @@
       <w:pPr>
         <w:pStyle w:val="Heading3"/>
       </w:pPr>
-      <w:bookmarkStart w:id="7" w:name="_Toc194798880"/>
+      <w:bookmarkStart w:id="6" w:name="_Toc194798880"/>
       <w:r>
         <w:t>Master plan content</w:t>
       </w:r>
+      <w:bookmarkEnd w:id="6"/>
+    </w:p>
+    <w:p>
+      <w:r>
+        <w:t>This spreadsheet is a useful tool for interactively comparing the content of test plans</w:t>
+      </w:r>
+    </w:p>
+    <w:p/>
+    <w:p>
+      <w:r>
+        <w:t>Repopulating master plan content</w:t>
+      </w:r>
+    </w:p>
+    <w:p>
+      <w:r>
+        <w:t>Run the query</w:t>
+      </w:r>
+      <w:r>
+        <w:t xml:space="preserve"> master to test plans.sql</w:t>
+      </w:r>
+    </w:p>
+    <w:p>
+      <w:pPr>
+        <w:pStyle w:val="Heading3"/>
+      </w:pPr>
+      <w:r>
+        <w:t>Dashboard</w:t>
+      </w:r>
+    </w:p>
+    <w:p>
+      <w:r>
+        <w:t xml:space="preserve">A Kettle script called </w:t>
+      </w:r>
+      <w:r>
+        <w:t>load_dashboard.ktr</w:t>
+      </w:r>
+      <w:r>
+        <w:t xml:space="preserve"> can be run to generate data to populate the dashboard spreadsheet. It must currently be run in preview mode and the data copied to the spreadsheet. The Kettle script could be modified to do that directly.</w:t>
+      </w:r>
+    </w:p>
+    <w:p/>
+    <w:p>
+      <w:r>
+        <w:t>The total number of bugs is obtained from a saved query in Bugzilla.</w:t>
+      </w:r>
+      <w:r>
+        <w:t xml:space="preserve"> The query may be created as in the following screen dump. The essence of the query is “All caTissue bugs with a creation date from 01-01-2011 to the date of the TMT demp for which the query is being run. The latter date will have to be set manually each week. The start date id somewhat arbitrary – but since the purpose is to look at week by week trends, that does not matter much.</w:t>
+      </w:r>
+      <w:bookmarkStart w:id="7" w:name="_GoBack"/>
       <w:bookmarkEnd w:id="7"/>
     </w:p>
-    <w:p>
-      <w:r>
-        <w:t>This spreadsheet is a useful tool for interactively comparing the content of test plans</w:t>
-      </w:r>
-    </w:p>
-    <w:p/>
-    <w:p>
-      <w:r>
-        <w:t>Repopulating master plan content</w:t>
-      </w:r>
-    </w:p>
-    <w:p>
-      <w:r>
-        <w:t>Run the query</w:t>
-      </w:r>
-      <w:r>
-        <w:t xml:space="preserve"> master to test plans.sql</w:t>
-      </w:r>
-    </w:p>
-    <w:p/>
+    <w:p/>
+    <w:p>
+      <w:r>
+        <w:rPr>
+          <w:noProof/>
+        </w:rPr>
+        <w:drawing>
+          <wp:inline distT="0" distB="0" distL="0" distR="0" wp14:anchorId="50AE94EF" wp14:editId="5EC93E1A">
+            <wp:extent cx="5486400" cy="5685426"/>
+            <wp:effectExtent l="0" t="0" r="0" b="4445"/>
+            <wp:docPr id="1" name="Picture 1"/>
+            <wp:cNvGraphicFramePr>
+              <a:graphicFrameLocks xmlns:a="http://schemas.openxmlformats.org/drawingml/2006/main" noChangeAspect="1"/>
+            </wp:cNvGraphicFramePr>
+            <a:graphic xmlns:a="http://schemas.openxmlformats.org/drawingml/2006/main">
+              <a:graphicData uri="http://schemas.openxmlformats.org/drawingml/2006/picture">
+                <pic:pic xmlns:pic="http://schemas.openxmlformats.org/drawingml/2006/picture">
+                  <pic:nvPicPr>
+                    <pic:cNvPr id="0" name="Picture 1"/>
+                    <pic:cNvPicPr>
+                      <a:picLocks noChangeAspect="1" noChangeArrowheads="1"/>
+                    </pic:cNvPicPr>
+                  </pic:nvPicPr>
+                  <pic:blipFill>
+                    <a:blip r:embed="rId5">
+                      <a:extLst>
+                        <a:ext uri="{28A0092B-C50C-407E-A947-70E740481C1C}">
+                          <a14:useLocalDpi xmlns:a14="http://schemas.microsoft.com/office/drawing/2010/main" val="0"/>
+                        </a:ext>
+                      </a:extLst>
+                    </a:blip>
+                    <a:srcRect/>
+                    <a:stretch>
+                      <a:fillRect/>
+                    </a:stretch>
+                  </pic:blipFill>
+                  <pic:spPr bwMode="auto">
+                    <a:xfrm>
+                      <a:off x="0" y="0"/>
+                      <a:ext cx="5486400" cy="5685426"/>
+                    </a:xfrm>
+                    <a:prstGeom prst="rect">
+                      <a:avLst/>
+                    </a:prstGeom>
+                    <a:noFill/>
+                    <a:ln>
+                      <a:noFill/>
+                    </a:ln>
+                  </pic:spPr>
+                </pic:pic>
+              </a:graphicData>
+            </a:graphic>
+          </wp:inline>
+        </w:drawing>
+      </w:r>
+    </w:p>
     <w:p/>
     <w:p/>
     <w:p/>
@@ -1349,6 +1447,33 @@
       <w:color w:val="4F81BD" w:themeColor="accent1"/>
     </w:rPr>
   </w:style>
+  <w:style w:type="paragraph" w:styleId="BalloonText">
+    <w:name w:val="Balloon Text"/>
+    <w:basedOn w:val="Normal"/>
+    <w:link w:val="BalloonTextChar"/>
+    <w:uiPriority w:val="99"/>
+    <w:semiHidden/>
+    <w:unhideWhenUsed/>
+    <w:rsid w:val="00005E43"/>
+    <w:rPr>
+      <w:rFonts w:ascii="Lucida Grande" w:hAnsi="Lucida Grande" w:cs="Lucida Grande"/>
+      <w:sz w:val="18"/>
+      <w:szCs w:val="18"/>
+    </w:rPr>
+  </w:style>
+  <w:style w:type="character" w:customStyle="1" w:styleId="BalloonTextChar">
+    <w:name w:val="Balloon Text Char"/>
+    <w:basedOn w:val="DefaultParagraphFont"/>
+    <w:link w:val="BalloonText"/>
+    <w:uiPriority w:val="99"/>
+    <w:semiHidden/>
+    <w:rsid w:val="00005E43"/>
+    <w:rPr>
+      <w:rFonts w:ascii="Lucida Grande" w:hAnsi="Lucida Grande" w:cs="Lucida Grande"/>
+      <w:sz w:val="18"/>
+      <w:szCs w:val="18"/>
+    </w:rPr>
+  </w:style>
 </w:styles>
 </file>
 
@@ -1790,6 +1915,33 @@
       <w:i/>
       <w:iCs/>
       <w:color w:val="4F81BD" w:themeColor="accent1"/>
+    </w:rPr>
+  </w:style>
+  <w:style w:type="paragraph" w:styleId="BalloonText">
+    <w:name w:val="Balloon Text"/>
+    <w:basedOn w:val="Normal"/>
+    <w:link w:val="BalloonTextChar"/>
+    <w:uiPriority w:val="99"/>
+    <w:semiHidden/>
+    <w:unhideWhenUsed/>
+    <w:rsid w:val="00005E43"/>
+    <w:rPr>
+      <w:rFonts w:ascii="Lucida Grande" w:hAnsi="Lucida Grande" w:cs="Lucida Grande"/>
+      <w:sz w:val="18"/>
+      <w:szCs w:val="18"/>
+    </w:rPr>
+  </w:style>
+  <w:style w:type="character" w:customStyle="1" w:styleId="BalloonTextChar">
+    <w:name w:val="Balloon Text Char"/>
+    <w:basedOn w:val="DefaultParagraphFont"/>
+    <w:link w:val="BalloonText"/>
+    <w:uiPriority w:val="99"/>
+    <w:semiHidden/>
+    <w:rsid w:val="00005E43"/>
+    <w:rPr>
+      <w:rFonts w:ascii="Lucida Grande" w:hAnsi="Lucida Grande" w:cs="Lucida Grande"/>
+      <w:sz w:val="18"/>
+      <w:szCs w:val="18"/>
     </w:rPr>
   </w:style>
 </w:styles>

</xml_diff>